<commit_message>
Added more flesh to the plan
</commit_message>
<xml_diff>
--- a/DA_plan.docx
+++ b/DA_plan.docx
@@ -554,17 +554,363 @@
       <w:pPr>
         <w:jc w:val="both"/>
       </w:pPr>
+      <w:r>
+        <w:t>Distributions of diseases across important epidemiological factors</w:t>
+      </w:r>
+    </w:p>
+    <w:p>
+      <w:pPr>
+        <w:jc w:val="both"/>
+      </w:pPr>
+    </w:p>
+    <w:p>
+      <w:pPr>
+        <w:jc w:val="both"/>
+        <w:rPr>
+          <w:sz w:val="28"/>
+          <w:u w:val="single"/>
+        </w:rPr>
+      </w:pPr>
+    </w:p>
+    <w:p>
+      <w:pPr>
+        <w:jc w:val="both"/>
+        <w:rPr>
+          <w:sz w:val="28"/>
+          <w:u w:val="single"/>
+        </w:rPr>
+      </w:pPr>
+      <w:r>
+        <w:rPr>
+          <w:sz w:val="28"/>
+          <w:u w:val="single"/>
+        </w:rPr>
+        <w:lastRenderedPageBreak/>
+        <w:t>Outcomes</w:t>
+      </w:r>
+    </w:p>
+    <w:p>
+      <w:pPr>
+        <w:jc w:val="both"/>
+        <w:rPr>
+          <w:sz w:val="28"/>
+          <w:u w:val="single"/>
+        </w:rPr>
+      </w:pPr>
+    </w:p>
+    <w:p>
+      <w:pPr>
+        <w:pStyle w:val="ListParagraph"/>
+        <w:numPr>
+          <w:ilvl w:val="0"/>
+          <w:numId w:val="3"/>
+        </w:numPr>
+        <w:jc w:val="both"/>
+        <w:rPr>
+          <w:rFonts w:asciiTheme="minorHAnsi" w:hAnsiTheme="minorHAnsi"/>
+        </w:rPr>
+      </w:pPr>
+      <w:r>
+        <w:rPr>
+          <w:rFonts w:asciiTheme="minorHAnsi" w:hAnsiTheme="minorHAnsi"/>
+        </w:rPr>
+        <w:t>Clusters of Biobank participants with multi-morbidity (across different methods)</w:t>
+      </w:r>
+    </w:p>
+    <w:p>
+      <w:pPr>
+        <w:pStyle w:val="ListParagraph"/>
+        <w:numPr>
+          <w:ilvl w:val="0"/>
+          <w:numId w:val="3"/>
+        </w:numPr>
+        <w:jc w:val="both"/>
+        <w:rPr>
+          <w:rFonts w:asciiTheme="minorHAnsi" w:hAnsiTheme="minorHAnsi"/>
+        </w:rPr>
+      </w:pPr>
+      <w:r>
+        <w:rPr>
+          <w:rFonts w:asciiTheme="minorHAnsi" w:hAnsiTheme="minorHAnsi"/>
+        </w:rPr>
+        <w:t>Data similarity measurements for clusters/distance metrics for clusters</w:t>
+      </w:r>
+    </w:p>
+    <w:p>
+      <w:pPr>
+        <w:jc w:val="both"/>
+        <w:rPr>
+          <w:sz w:val="28"/>
+          <w:u w:val="single"/>
+        </w:rPr>
+      </w:pPr>
+    </w:p>
+    <w:p>
+      <w:pPr>
+        <w:jc w:val="both"/>
+        <w:rPr>
+          <w:sz w:val="28"/>
+          <w:u w:val="single"/>
+        </w:rPr>
+      </w:pPr>
+      <w:r>
+        <w:rPr>
+          <w:sz w:val="28"/>
+          <w:u w:val="single"/>
+        </w:rPr>
+        <w:t>Data Analysis Clustering</w:t>
+      </w:r>
+    </w:p>
+    <w:p>
+      <w:pPr>
+        <w:pStyle w:val="ListParagraph"/>
+        <w:numPr>
+          <w:ilvl w:val="0"/>
+          <w:numId w:val="4"/>
+        </w:numPr>
+        <w:jc w:val="both"/>
+        <w:rPr>
+          <w:rFonts w:asciiTheme="minorHAnsi" w:hAnsiTheme="minorHAnsi"/>
+        </w:rPr>
+      </w:pPr>
+      <w:r>
+        <w:rPr>
+          <w:rFonts w:asciiTheme="minorHAnsi" w:hAnsiTheme="minorHAnsi"/>
+        </w:rPr>
+        <w:t>K Means</w:t>
+      </w:r>
+    </w:p>
+    <w:p>
+      <w:pPr>
+        <w:pStyle w:val="ListParagraph"/>
+        <w:numPr>
+          <w:ilvl w:val="0"/>
+          <w:numId w:val="4"/>
+        </w:numPr>
+        <w:jc w:val="both"/>
+        <w:rPr>
+          <w:rFonts w:asciiTheme="minorHAnsi" w:hAnsiTheme="minorHAnsi"/>
+        </w:rPr>
+      </w:pPr>
+      <w:r>
+        <w:rPr>
+          <w:rFonts w:asciiTheme="minorHAnsi" w:hAnsiTheme="minorHAnsi"/>
+        </w:rPr>
+        <w:t>Joel to choose</w:t>
+      </w:r>
+    </w:p>
+    <w:p>
+      <w:pPr>
+        <w:pStyle w:val="ListParagraph"/>
+        <w:numPr>
+          <w:ilvl w:val="0"/>
+          <w:numId w:val="4"/>
+        </w:numPr>
+        <w:jc w:val="both"/>
+        <w:rPr>
+          <w:rFonts w:asciiTheme="minorHAnsi" w:hAnsiTheme="minorHAnsi"/>
+        </w:rPr>
+      </w:pPr>
+      <w:r>
+        <w:rPr>
+          <w:rFonts w:asciiTheme="minorHAnsi" w:hAnsiTheme="minorHAnsi"/>
+        </w:rPr>
+        <w:t>Josh to choose</w:t>
+      </w:r>
+    </w:p>
+    <w:p>
+      <w:pPr>
+        <w:pStyle w:val="ListParagraph"/>
+        <w:numPr>
+          <w:ilvl w:val="0"/>
+          <w:numId w:val="4"/>
+        </w:numPr>
+        <w:jc w:val="both"/>
+        <w:rPr>
+          <w:rFonts w:asciiTheme="minorHAnsi" w:hAnsiTheme="minorHAnsi"/>
+        </w:rPr>
+      </w:pPr>
+      <w:r>
+        <w:rPr>
+          <w:rFonts w:asciiTheme="minorHAnsi" w:hAnsiTheme="minorHAnsi"/>
+        </w:rPr>
+        <w:t>Gaussian Mixture Models</w:t>
+      </w:r>
+    </w:p>
+    <w:p>
+      <w:pPr>
+        <w:jc w:val="both"/>
+      </w:pPr>
+    </w:p>
+    <w:p>
+      <w:pPr>
+        <w:jc w:val="both"/>
+      </w:pPr>
+      <w:r>
+        <w:t>Stability analyses?</w:t>
+      </w:r>
+    </w:p>
+    <w:p>
+      <w:pPr>
+        <w:jc w:val="both"/>
+        <w:rPr>
+          <w:sz w:val="28"/>
+          <w:u w:val="single"/>
+        </w:rPr>
+      </w:pPr>
+    </w:p>
+    <w:p>
+      <w:pPr>
+        <w:jc w:val="both"/>
+        <w:rPr>
+          <w:sz w:val="28"/>
+          <w:u w:val="single"/>
+        </w:rPr>
+      </w:pPr>
+      <w:r>
+        <w:rPr>
+          <w:sz w:val="28"/>
+          <w:u w:val="single"/>
+        </w:rPr>
+        <w:t>Methods for cluster evaluation</w:t>
+      </w:r>
+    </w:p>
+    <w:p>
+      <w:pPr>
+        <w:jc w:val="both"/>
+        <w:rPr>
+          <w:sz w:val="28"/>
+          <w:u w:val="single"/>
+        </w:rPr>
+      </w:pPr>
+    </w:p>
+    <w:p>
+      <w:pPr>
+        <w:pStyle w:val="ListParagraph"/>
+        <w:numPr>
+          <w:ilvl w:val="0"/>
+          <w:numId w:val="3"/>
+        </w:numPr>
+        <w:jc w:val="both"/>
+        <w:rPr>
+          <w:rFonts w:asciiTheme="minorHAnsi" w:hAnsiTheme="minorHAnsi"/>
+        </w:rPr>
+      </w:pPr>
+      <w:r>
+        <w:rPr>
+          <w:rFonts w:asciiTheme="minorHAnsi" w:hAnsiTheme="minorHAnsi"/>
+        </w:rPr>
+        <w:t xml:space="preserve">Silhouette </w:t>
+      </w:r>
+      <w:r>
+        <w:rPr>
+          <w:rFonts w:asciiTheme="minorHAnsi" w:hAnsiTheme="minorHAnsi"/>
+        </w:rPr>
+        <w:t>coefficient- how well defined are the clusters for each model</w:t>
+      </w:r>
+    </w:p>
+    <w:p>
+      <w:pPr>
+        <w:pStyle w:val="ListParagraph"/>
+        <w:numPr>
+          <w:ilvl w:val="0"/>
+          <w:numId w:val="3"/>
+        </w:numPr>
+        <w:jc w:val="both"/>
+        <w:rPr>
+          <w:rFonts w:asciiTheme="minorHAnsi" w:hAnsiTheme="minorHAnsi"/>
+        </w:rPr>
+      </w:pPr>
+      <w:r>
+        <w:rPr>
+          <w:rFonts w:asciiTheme="minorHAnsi" w:hAnsiTheme="minorHAnsi"/>
+        </w:rPr>
+        <w:t>Distance metrics- Gower distance, Manhattan</w:t>
+      </w:r>
       <w:bookmarkStart w:id="0" w:name="_GoBack"/>
       <w:bookmarkEnd w:id="0"/>
-      <w:r>
-        <w:t>Distributions of diseases across important epidemiological factors</w:t>
-      </w:r>
-    </w:p>
-    <w:p>
-      <w:pPr>
-        <w:jc w:val="both"/>
-        <w:rPr>
-          <w:sz w:val="28"/>
+    </w:p>
+    <w:p>
+      <w:pPr>
+        <w:jc w:val="both"/>
+      </w:pPr>
+    </w:p>
+    <w:p>
+      <w:pPr>
+        <w:jc w:val="both"/>
+        <w:rPr>
+          <w:sz w:val="28"/>
+          <w:u w:val="single"/>
+        </w:rPr>
+      </w:pPr>
+      <w:r>
+        <w:rPr>
+          <w:sz w:val="28"/>
+          <w:u w:val="single"/>
+        </w:rPr>
+        <w:t>Interpretation of clusters</w:t>
+      </w:r>
+    </w:p>
+    <w:p>
+      <w:pPr>
+        <w:jc w:val="both"/>
+        <w:rPr>
+          <w:u w:val="single"/>
+        </w:rPr>
+      </w:pPr>
+    </w:p>
+    <w:p>
+      <w:pPr>
+        <w:pStyle w:val="ListParagraph"/>
+        <w:numPr>
+          <w:ilvl w:val="0"/>
+          <w:numId w:val="5"/>
+        </w:numPr>
+        <w:jc w:val="both"/>
+      </w:pPr>
+      <w:r>
+        <w:rPr>
+          <w:rFonts w:asciiTheme="minorHAnsi" w:hAnsiTheme="minorHAnsi"/>
+        </w:rPr>
+        <w:t>PCA and interpretation of components?</w:t>
+      </w:r>
+    </w:p>
+    <w:p>
+      <w:pPr>
+        <w:pStyle w:val="ListParagraph"/>
+        <w:numPr>
+          <w:ilvl w:val="0"/>
+          <w:numId w:val="5"/>
+        </w:numPr>
+        <w:jc w:val="both"/>
+      </w:pPr>
+      <w:r>
+        <w:rPr>
+          <w:rFonts w:asciiTheme="minorHAnsi" w:hAnsiTheme="minorHAnsi"/>
+        </w:rPr>
+        <w:t>Univariate tests for all variables?</w:t>
+      </w:r>
+    </w:p>
+    <w:p>
+      <w:pPr>
+        <w:pStyle w:val="ListParagraph"/>
+        <w:numPr>
+          <w:ilvl w:val="0"/>
+          <w:numId w:val="5"/>
+        </w:numPr>
+        <w:jc w:val="both"/>
+      </w:pPr>
+      <w:r>
+        <w:rPr>
+          <w:rFonts w:asciiTheme="minorHAnsi" w:hAnsiTheme="minorHAnsi"/>
+        </w:rPr>
+        <w:t>Interpretation plots?</w:t>
+      </w:r>
+    </w:p>
+    <w:p>
+      <w:pPr>
+        <w:jc w:val="both"/>
+        <w:rPr>
           <w:u w:val="single"/>
         </w:rPr>
       </w:pPr>
@@ -740,9 +1086,122 @@
     </w:lvl>
   </w:abstractNum>
   <w:abstractNum w:abstractNumId="1">
+    <w:nsid w:val="04696AF4"/>
+    <w:multiLevelType w:val="hybridMultilevel"/>
+    <w:tmpl w:val="D36C84D2"/>
+    <w:lvl w:ilvl="0" w:tplc="04090001">
+      <w:start w:val="1"/>
+      <w:numFmt w:val="bullet"/>
+      <w:lvlText w:val=""/>
+      <w:lvlJc w:val="left"/>
+      <w:pPr>
+        <w:ind w:left="720" w:hanging="360"/>
+      </w:pPr>
+      <w:rPr>
+        <w:rFonts w:ascii="Symbol" w:hAnsi="Symbol" w:hint="default"/>
+      </w:rPr>
+    </w:lvl>
+    <w:lvl w:ilvl="1" w:tplc="04090003" w:tentative="1">
+      <w:start w:val="1"/>
+      <w:numFmt w:val="bullet"/>
+      <w:lvlText w:val="o"/>
+      <w:lvlJc w:val="left"/>
+      <w:pPr>
+        <w:ind w:left="1440" w:hanging="360"/>
+      </w:pPr>
+      <w:rPr>
+        <w:rFonts w:ascii="Courier New" w:hAnsi="Courier New" w:cs="Courier New" w:hint="default"/>
+      </w:rPr>
+    </w:lvl>
+    <w:lvl w:ilvl="2" w:tplc="04090005" w:tentative="1">
+      <w:start w:val="1"/>
+      <w:numFmt w:val="bullet"/>
+      <w:lvlText w:val=""/>
+      <w:lvlJc w:val="left"/>
+      <w:pPr>
+        <w:ind w:left="2160" w:hanging="360"/>
+      </w:pPr>
+      <w:rPr>
+        <w:rFonts w:ascii="Wingdings" w:hAnsi="Wingdings" w:hint="default"/>
+      </w:rPr>
+    </w:lvl>
+    <w:lvl w:ilvl="3" w:tplc="04090001" w:tentative="1">
+      <w:start w:val="1"/>
+      <w:numFmt w:val="bullet"/>
+      <w:lvlText w:val=""/>
+      <w:lvlJc w:val="left"/>
+      <w:pPr>
+        <w:ind w:left="2880" w:hanging="360"/>
+      </w:pPr>
+      <w:rPr>
+        <w:rFonts w:ascii="Symbol" w:hAnsi="Symbol" w:hint="default"/>
+      </w:rPr>
+    </w:lvl>
+    <w:lvl w:ilvl="4" w:tplc="04090003" w:tentative="1">
+      <w:start w:val="1"/>
+      <w:numFmt w:val="bullet"/>
+      <w:lvlText w:val="o"/>
+      <w:lvlJc w:val="left"/>
+      <w:pPr>
+        <w:ind w:left="3600" w:hanging="360"/>
+      </w:pPr>
+      <w:rPr>
+        <w:rFonts w:ascii="Courier New" w:hAnsi="Courier New" w:cs="Courier New" w:hint="default"/>
+      </w:rPr>
+    </w:lvl>
+    <w:lvl w:ilvl="5" w:tplc="04090005" w:tentative="1">
+      <w:start w:val="1"/>
+      <w:numFmt w:val="bullet"/>
+      <w:lvlText w:val=""/>
+      <w:lvlJc w:val="left"/>
+      <w:pPr>
+        <w:ind w:left="4320" w:hanging="360"/>
+      </w:pPr>
+      <w:rPr>
+        <w:rFonts w:ascii="Wingdings" w:hAnsi="Wingdings" w:hint="default"/>
+      </w:rPr>
+    </w:lvl>
+    <w:lvl w:ilvl="6" w:tplc="04090001" w:tentative="1">
+      <w:start w:val="1"/>
+      <w:numFmt w:val="bullet"/>
+      <w:lvlText w:val=""/>
+      <w:lvlJc w:val="left"/>
+      <w:pPr>
+        <w:ind w:left="5040" w:hanging="360"/>
+      </w:pPr>
+      <w:rPr>
+        <w:rFonts w:ascii="Symbol" w:hAnsi="Symbol" w:hint="default"/>
+      </w:rPr>
+    </w:lvl>
+    <w:lvl w:ilvl="7" w:tplc="04090003" w:tentative="1">
+      <w:start w:val="1"/>
+      <w:numFmt w:val="bullet"/>
+      <w:lvlText w:val="o"/>
+      <w:lvlJc w:val="left"/>
+      <w:pPr>
+        <w:ind w:left="5760" w:hanging="360"/>
+      </w:pPr>
+      <w:rPr>
+        <w:rFonts w:ascii="Courier New" w:hAnsi="Courier New" w:cs="Courier New" w:hint="default"/>
+      </w:rPr>
+    </w:lvl>
+    <w:lvl w:ilvl="8" w:tplc="04090005" w:tentative="1">
+      <w:start w:val="1"/>
+      <w:numFmt w:val="bullet"/>
+      <w:lvlText w:val=""/>
+      <w:lvlJc w:val="left"/>
+      <w:pPr>
+        <w:ind w:left="6480" w:hanging="360"/>
+      </w:pPr>
+      <w:rPr>
+        <w:rFonts w:ascii="Wingdings" w:hAnsi="Wingdings" w:hint="default"/>
+      </w:rPr>
+    </w:lvl>
+  </w:abstractNum>
+  <w:abstractNum w:abstractNumId="2">
     <w:nsid w:val="062B4B42"/>
     <w:multiLevelType w:val="hybridMultilevel"/>
-    <w:tmpl w:val="F3546846"/>
+    <w:tmpl w:val="22580558"/>
     <w:lvl w:ilvl="0" w:tplc="04090001">
       <w:start w:val="1"/>
       <w:numFmt w:val="bullet"/>
@@ -852,7 +1311,7 @@
       </w:rPr>
     </w:lvl>
   </w:abstractNum>
-  <w:abstractNum w:abstractNumId="2">
+  <w:abstractNum w:abstractNumId="3">
     <w:nsid w:val="3A4B13EA"/>
     <w:multiLevelType w:val="hybridMultilevel"/>
     <w:tmpl w:val="89506AC6"/>
@@ -966,13 +1425,105 @@
       </w:rPr>
     </w:lvl>
   </w:abstractNum>
+  <w:abstractNum w:abstractNumId="4">
+    <w:nsid w:val="732475CA"/>
+    <w:multiLevelType w:val="hybridMultilevel"/>
+    <w:tmpl w:val="31525F46"/>
+    <w:lvl w:ilvl="0" w:tplc="0409000F">
+      <w:start w:val="1"/>
+      <w:numFmt w:val="decimal"/>
+      <w:lvlText w:val="%1."/>
+      <w:lvlJc w:val="left"/>
+      <w:pPr>
+        <w:ind w:left="720" w:hanging="360"/>
+      </w:pPr>
+    </w:lvl>
+    <w:lvl w:ilvl="1" w:tplc="04090019" w:tentative="1">
+      <w:start w:val="1"/>
+      <w:numFmt w:val="lowerLetter"/>
+      <w:lvlText w:val="%2."/>
+      <w:lvlJc w:val="left"/>
+      <w:pPr>
+        <w:ind w:left="1440" w:hanging="360"/>
+      </w:pPr>
+    </w:lvl>
+    <w:lvl w:ilvl="2" w:tplc="0409001B" w:tentative="1">
+      <w:start w:val="1"/>
+      <w:numFmt w:val="lowerRoman"/>
+      <w:lvlText w:val="%3."/>
+      <w:lvlJc w:val="right"/>
+      <w:pPr>
+        <w:ind w:left="2160" w:hanging="180"/>
+      </w:pPr>
+    </w:lvl>
+    <w:lvl w:ilvl="3" w:tplc="0409000F" w:tentative="1">
+      <w:start w:val="1"/>
+      <w:numFmt w:val="decimal"/>
+      <w:lvlText w:val="%4."/>
+      <w:lvlJc w:val="left"/>
+      <w:pPr>
+        <w:ind w:left="2880" w:hanging="360"/>
+      </w:pPr>
+    </w:lvl>
+    <w:lvl w:ilvl="4" w:tplc="04090019" w:tentative="1">
+      <w:start w:val="1"/>
+      <w:numFmt w:val="lowerLetter"/>
+      <w:lvlText w:val="%5."/>
+      <w:lvlJc w:val="left"/>
+      <w:pPr>
+        <w:ind w:left="3600" w:hanging="360"/>
+      </w:pPr>
+    </w:lvl>
+    <w:lvl w:ilvl="5" w:tplc="0409001B" w:tentative="1">
+      <w:start w:val="1"/>
+      <w:numFmt w:val="lowerRoman"/>
+      <w:lvlText w:val="%6."/>
+      <w:lvlJc w:val="right"/>
+      <w:pPr>
+        <w:ind w:left="4320" w:hanging="180"/>
+      </w:pPr>
+    </w:lvl>
+    <w:lvl w:ilvl="6" w:tplc="0409000F" w:tentative="1">
+      <w:start w:val="1"/>
+      <w:numFmt w:val="decimal"/>
+      <w:lvlText w:val="%7."/>
+      <w:lvlJc w:val="left"/>
+      <w:pPr>
+        <w:ind w:left="5040" w:hanging="360"/>
+      </w:pPr>
+    </w:lvl>
+    <w:lvl w:ilvl="7" w:tplc="04090019" w:tentative="1">
+      <w:start w:val="1"/>
+      <w:numFmt w:val="lowerLetter"/>
+      <w:lvlText w:val="%8."/>
+      <w:lvlJc w:val="left"/>
+      <w:pPr>
+        <w:ind w:left="5760" w:hanging="360"/>
+      </w:pPr>
+    </w:lvl>
+    <w:lvl w:ilvl="8" w:tplc="0409001B" w:tentative="1">
+      <w:start w:val="1"/>
+      <w:numFmt w:val="lowerRoman"/>
+      <w:lvlText w:val="%9."/>
+      <w:lvlJc w:val="right"/>
+      <w:pPr>
+        <w:ind w:left="6480" w:hanging="180"/>
+      </w:pPr>
+    </w:lvl>
+  </w:abstractNum>
   <w:num w:numId="1">
-    <w:abstractNumId w:val="2"/>
+    <w:abstractNumId w:val="3"/>
   </w:num>
   <w:num w:numId="2">
     <w:abstractNumId w:val="0"/>
   </w:num>
   <w:num w:numId="3">
+    <w:abstractNumId w:val="2"/>
+  </w:num>
+  <w:num w:numId="4">
+    <w:abstractNumId w:val="4"/>
+  </w:num>
+  <w:num w:numId="5">
     <w:abstractNumId w:val="1"/>
   </w:num>
 </w:numbering>

</xml_diff>

<commit_message>
Josh add some nonsense to this
</commit_message>
<xml_diff>
--- a/DA_plan.docx
+++ b/DA_plan.docx
@@ -1,6 +1,6 @@
 
 <file path=word/document.xml><?xml version="1.0" encoding="utf-8"?>
-<w:document xmlns:wpc="http://schemas.microsoft.com/office/word/2010/wordprocessingCanvas" xmlns:mo="http://schemas.microsoft.com/office/mac/office/2008/main" xmlns:mc="http://schemas.openxmlformats.org/markup-compatibility/2006" xmlns:mv="urn:schemas-microsoft-com:mac:vml" xmlns:o="urn:schemas-microsoft-com:office:office" xmlns:r="http://schemas.openxmlformats.org/officeDocument/2006/relationships" xmlns:m="http://schemas.openxmlformats.org/officeDocument/2006/math" xmlns:v="urn:schemas-microsoft-com:vml" xmlns:wp14="http://schemas.microsoft.com/office/word/2010/wordprocessingDrawing" xmlns:wp="http://schemas.openxmlformats.org/drawingml/2006/wordprocessingDrawing" xmlns:w10="urn:schemas-microsoft-com:office:word" xmlns:w="http://schemas.openxmlformats.org/wordprocessingml/2006/main" xmlns:w14="http://schemas.microsoft.com/office/word/2010/wordml" xmlns:w15="http://schemas.microsoft.com/office/word/2012/wordml" xmlns:wpg="http://schemas.microsoft.com/office/word/2010/wordprocessingGroup" xmlns:wpi="http://schemas.microsoft.com/office/word/2010/wordprocessingInk" xmlns:wne="http://schemas.microsoft.com/office/word/2006/wordml" xmlns:wps="http://schemas.microsoft.com/office/word/2010/wordprocessingShape" mc:Ignorable="w14 w15 wp14">
+<w:document xmlns:wpc="http://schemas.microsoft.com/office/word/2010/wordprocessingCanvas" xmlns:cx="http://schemas.microsoft.com/office/drawing/2014/chartex" xmlns:cx1="http://schemas.microsoft.com/office/drawing/2015/9/8/chartex" xmlns:cx2="http://schemas.microsoft.com/office/drawing/2015/10/21/chartex" xmlns:cx3="http://schemas.microsoft.com/office/drawing/2016/5/9/chartex" xmlns:cx4="http://schemas.microsoft.com/office/drawing/2016/5/10/chartex" xmlns:cx5="http://schemas.microsoft.com/office/drawing/2016/5/11/chartex" xmlns:cx6="http://schemas.microsoft.com/office/drawing/2016/5/12/chartex" xmlns:cx7="http://schemas.microsoft.com/office/drawing/2016/5/13/chartex" xmlns:cx8="http://schemas.microsoft.com/office/drawing/2016/5/14/chartex" xmlns:mc="http://schemas.openxmlformats.org/markup-compatibility/2006" xmlns:aink="http://schemas.microsoft.com/office/drawing/2016/ink" xmlns:am3d="http://schemas.microsoft.com/office/drawing/2017/model3d" xmlns:o="urn:schemas-microsoft-com:office:office" xmlns:r="http://schemas.openxmlformats.org/officeDocument/2006/relationships" xmlns:m="http://schemas.openxmlformats.org/officeDocument/2006/math" xmlns:v="urn:schemas-microsoft-com:vml" xmlns:wp14="http://schemas.microsoft.com/office/word/2010/wordprocessingDrawing" xmlns:wp="http://schemas.openxmlformats.org/drawingml/2006/wordprocessingDrawing" xmlns:w10="urn:schemas-microsoft-com:office:word" xmlns:w="http://schemas.openxmlformats.org/wordprocessingml/2006/main" xmlns:w14="http://schemas.microsoft.com/office/word/2010/wordml" xmlns:w15="http://schemas.microsoft.com/office/word/2012/wordml" xmlns:w16cid="http://schemas.microsoft.com/office/word/2016/wordml/cid" xmlns:w16se="http://schemas.microsoft.com/office/word/2015/wordml/symex" xmlns:wpg="http://schemas.microsoft.com/office/word/2010/wordprocessingGroup" xmlns:wpi="http://schemas.microsoft.com/office/word/2010/wordprocessingInk" xmlns:wne="http://schemas.microsoft.com/office/word/2006/wordml" xmlns:wps="http://schemas.microsoft.com/office/word/2010/wordprocessingShape" mc:Ignorable="w14 w15 w16se w16cid wp14">
   <w:body>
     <w:p>
       <w:pPr>
@@ -8,7 +8,7 @@
         <w:contextualSpacing/>
         <w:jc w:val="center"/>
         <w:rPr>
-          <w:rFonts w:cs="Arial"/>
+          <w:rFonts w:cstheme="minorHAnsi"/>
           <w:color w:val="000000" w:themeColor="text1"/>
           <w:sz w:val="28"/>
           <w:szCs w:val="28"/>
@@ -17,7 +17,7 @@
       </w:pPr>
       <w:r>
         <w:rPr>
-          <w:rFonts w:cs="Arial"/>
+          <w:rFonts w:cstheme="minorHAnsi"/>
           <w:color w:val="000000" w:themeColor="text1"/>
           <w:sz w:val="28"/>
           <w:szCs w:val="28"/>
@@ -30,6 +30,7 @@
       <w:pPr>
         <w:jc w:val="center"/>
         <w:rPr>
+          <w:rFonts w:cstheme="minorHAnsi"/>
           <w:sz w:val="28"/>
           <w:szCs w:val="28"/>
           <w:u w:val="single"/>
@@ -38,6 +39,7 @@
       </w:pPr>
       <w:r>
         <w:rPr>
+          <w:rFonts w:cstheme="minorHAnsi"/>
           <w:sz w:val="28"/>
           <w:szCs w:val="28"/>
           <w:u w:val="single"/>
@@ -50,6 +52,7 @@
       <w:pPr>
         <w:jc w:val="center"/>
         <w:rPr>
+          <w:rFonts w:cstheme="minorHAnsi"/>
           <w:sz w:val="28"/>
           <w:szCs w:val="28"/>
           <w:u w:val="single"/>
@@ -60,6 +63,7 @@
     <w:p>
       <w:pPr>
         <w:rPr>
+          <w:rFonts w:cstheme="minorHAnsi"/>
           <w:sz w:val="28"/>
           <w:szCs w:val="28"/>
           <w:u w:val="single"/>
@@ -68,7 +72,7 @@
       </w:pPr>
       <w:r>
         <w:rPr>
-          <w:rFonts w:ascii="Times New Roman" w:eastAsia="Times New Roman" w:hAnsi="Times New Roman" w:cs="Times New Roman"/>
+          <w:rFonts w:eastAsia="Times New Roman" w:cstheme="minorHAnsi"/>
           <w:noProof/>
         </w:rPr>
         <w:drawing>
@@ -136,6 +140,7 @@
       </w:r>
       <w:r>
         <w:rPr>
+          <w:rFonts w:cstheme="minorHAnsi"/>
           <w:sz w:val="28"/>
           <w:szCs w:val="28"/>
           <w:u w:val="single"/>
@@ -147,6 +152,7 @@
     <w:p>
       <w:pPr>
         <w:rPr>
+          <w:rFonts w:cstheme="minorHAnsi"/>
           <w:sz w:val="28"/>
           <w:szCs w:val="28"/>
           <w:u w:val="single"/>
@@ -157,86 +163,86 @@
     <w:p>
       <w:pPr>
         <w:rPr>
-          <w:rFonts w:eastAsia="Times New Roman" w:cs="Times New Roman"/>
-        </w:rPr>
-      </w:pPr>
-      <w:r>
-        <w:rPr>
-          <w:rFonts w:eastAsia="Times New Roman" w:cs="Times New Roman"/>
+          <w:rFonts w:eastAsia="Times New Roman" w:cstheme="minorHAnsi"/>
+        </w:rPr>
+      </w:pPr>
+      <w:r>
+        <w:rPr>
+          <w:rFonts w:eastAsia="Times New Roman" w:cstheme="minorHAnsi"/>
         </w:rPr>
         <w:t xml:space="preserve">This data analysis plan describes the aims, </w:t>
       </w:r>
       <w:r>
         <w:rPr>
-          <w:rFonts w:eastAsia="Times New Roman" w:cs="Times New Roman"/>
+          <w:rFonts w:eastAsia="Times New Roman" w:cstheme="minorHAnsi"/>
         </w:rPr>
         <w:t xml:space="preserve">methodology </w:t>
       </w:r>
       <w:r>
         <w:rPr>
-          <w:rFonts w:eastAsia="Times New Roman" w:cs="Times New Roman"/>
+          <w:rFonts w:eastAsia="Times New Roman" w:cstheme="minorHAnsi"/>
           <w:b/>
         </w:rPr>
         <w:t xml:space="preserve">and </w:t>
       </w:r>
       <w:r>
         <w:rPr>
-          <w:rFonts w:eastAsia="Times New Roman" w:cs="Times New Roman"/>
+          <w:rFonts w:eastAsia="Times New Roman" w:cstheme="minorHAnsi"/>
           <w:b/>
         </w:rPr>
         <w:t>outcomes</w:t>
       </w:r>
       <w:r>
         <w:rPr>
-          <w:rFonts w:eastAsia="Times New Roman" w:cs="Times New Roman"/>
+          <w:rFonts w:eastAsia="Times New Roman" w:cstheme="minorHAnsi"/>
         </w:rPr>
         <w:t xml:space="preserve"> that will be used for the cluster analysis of multi-morbidity in UK Biobank participants</w:t>
       </w:r>
       <w:r>
         <w:rPr>
-          <w:rFonts w:eastAsia="Times New Roman" w:cs="Times New Roman"/>
+          <w:rFonts w:eastAsia="Times New Roman" w:cstheme="minorHAnsi"/>
         </w:rPr>
         <w:t xml:space="preserve">. </w:t>
       </w:r>
       <w:r>
         <w:rPr>
-          <w:rFonts w:eastAsia="Times New Roman" w:cs="Times New Roman"/>
+          <w:rFonts w:eastAsia="Times New Roman" w:cstheme="minorHAnsi"/>
         </w:rPr>
         <w:t xml:space="preserve">These analyses will be carried out by </w:t>
       </w:r>
       <w:r>
         <w:rPr>
-          <w:rFonts w:eastAsia="Times New Roman" w:cs="Times New Roman"/>
+          <w:rFonts w:eastAsia="Times New Roman" w:cstheme="minorHAnsi"/>
         </w:rPr>
         <w:t>the Barracudas</w:t>
       </w:r>
       <w:r>
         <w:rPr>
-          <w:rFonts w:eastAsia="Times New Roman" w:cs="Times New Roman"/>
+          <w:rFonts w:eastAsia="Times New Roman" w:cstheme="minorHAnsi"/>
         </w:rPr>
         <w:t xml:space="preserve"> </w:t>
       </w:r>
       <w:r>
         <w:rPr>
-          <w:rFonts w:eastAsia="Times New Roman" w:cs="Times New Roman"/>
+          <w:rFonts w:eastAsia="Times New Roman" w:cstheme="minorHAnsi"/>
         </w:rPr>
         <w:t>(</w:t>
       </w:r>
       <w:r>
         <w:rPr>
-          <w:rFonts w:eastAsia="Times New Roman" w:cs="Times New Roman"/>
+          <w:rFonts w:eastAsia="Times New Roman" w:cstheme="minorHAnsi"/>
         </w:rPr>
         <w:t>MSc Health Data Analytics and Machine Learning students</w:t>
       </w:r>
       <w:r>
         <w:rPr>
-          <w:rFonts w:eastAsia="Times New Roman" w:cs="Times New Roman"/>
+          <w:rFonts w:eastAsia="Times New Roman" w:cstheme="minorHAnsi"/>
         </w:rPr>
         <w:t>)</w:t>
       </w:r>
       <w:r>
         <w:rPr>
-          <w:rFonts w:eastAsia="Times New Roman" w:cs="Times New Roman"/>
+          <w:rFonts w:eastAsia="Times New Roman" w:cstheme="minorHAnsi"/>
         </w:rPr>
         <w:t>.</w:t>
       </w:r>
@@ -244,7 +250,7 @@
     <w:p>
       <w:pPr>
         <w:rPr>
-          <w:rFonts w:cs="Arial"/>
+          <w:rFonts w:cstheme="minorHAnsi"/>
           <w:sz w:val="28"/>
           <w:u w:val="single"/>
         </w:rPr>
@@ -253,14 +259,14 @@
     <w:p>
       <w:pPr>
         <w:rPr>
-          <w:rFonts w:cs="Arial"/>
+          <w:rFonts w:cstheme="minorHAnsi"/>
           <w:sz w:val="28"/>
           <w:u w:val="single"/>
         </w:rPr>
       </w:pPr>
       <w:r>
         <w:rPr>
-          <w:rFonts w:cs="Arial"/>
+          <w:rFonts w:cstheme="minorHAnsi"/>
           <w:sz w:val="28"/>
           <w:u w:val="single"/>
         </w:rPr>
@@ -270,7 +276,7 @@
     <w:p>
       <w:pPr>
         <w:rPr>
-          <w:rFonts w:cs="Arial"/>
+          <w:rFonts w:cstheme="minorHAnsi"/>
           <w:sz w:val="28"/>
           <w:u w:val="single"/>
         </w:rPr>
@@ -279,18 +285,18 @@
     <w:p>
       <w:pPr>
         <w:rPr>
-          <w:rFonts w:cs="Arial"/>
-        </w:rPr>
-      </w:pPr>
-      <w:r>
-        <w:rPr>
-          <w:rFonts w:cs="Arial"/>
+          <w:rFonts w:cstheme="minorHAnsi"/>
+        </w:rPr>
+      </w:pPr>
+      <w:r>
+        <w:rPr>
+          <w:rFonts w:cstheme="minorHAnsi"/>
         </w:rPr>
         <w:t>The overall objective of this study is to identify subsets of individuals suffering from multi-morbidity who share common environmental and/or biological pathways</w:t>
       </w:r>
       <w:r>
         <w:rPr>
-          <w:rFonts w:cs="Arial"/>
+          <w:rFonts w:cstheme="minorHAnsi"/>
         </w:rPr>
         <w:t>. To do this we are going to analyse UK Biobank participants.</w:t>
       </w:r>
@@ -298,14 +304,14 @@
     <w:p>
       <w:pPr>
         <w:rPr>
-          <w:rFonts w:cs="Arial"/>
+          <w:rFonts w:cstheme="minorHAnsi"/>
           <w:sz w:val="28"/>
           <w:u w:val="single"/>
         </w:rPr>
       </w:pPr>
       <w:r>
         <w:rPr>
-          <w:rFonts w:cs="Arial"/>
+          <w:rFonts w:cstheme="minorHAnsi"/>
           <w:sz w:val="28"/>
           <w:u w:val="single"/>
         </w:rPr>
@@ -314,26 +320,26 @@
     </w:p>
     <w:p>
       <w:pPr>
-        <w:pStyle w:val="ListParagraph"/>
+        <w:pStyle w:val="Paragraphedeliste"/>
         <w:numPr>
           <w:ilvl w:val="0"/>
           <w:numId w:val="2"/>
         </w:numPr>
         <w:jc w:val="both"/>
         <w:rPr>
-          <w:rFonts w:asciiTheme="minorHAnsi" w:hAnsiTheme="minorHAnsi"/>
-        </w:rPr>
-      </w:pPr>
-      <w:r>
-        <w:rPr>
-          <w:rFonts w:asciiTheme="minorHAnsi" w:hAnsiTheme="minorHAnsi" w:cs="Arial"/>
+          <w:rFonts w:asciiTheme="minorHAnsi" w:hAnsiTheme="minorHAnsi" w:cstheme="minorHAnsi"/>
+        </w:rPr>
+      </w:pPr>
+      <w:r>
+        <w:rPr>
+          <w:rFonts w:asciiTheme="minorHAnsi" w:hAnsiTheme="minorHAnsi" w:cstheme="minorHAnsi"/>
           <w:color w:val="000000" w:themeColor="text1"/>
         </w:rPr>
         <w:t>We will i</w:t>
       </w:r>
       <w:r>
         <w:rPr>
-          <w:rFonts w:asciiTheme="minorHAnsi" w:hAnsiTheme="minorHAnsi" w:cs="Arial"/>
+          <w:rFonts w:asciiTheme="minorHAnsi" w:hAnsiTheme="minorHAnsi" w:cstheme="minorHAnsi"/>
           <w:color w:val="000000" w:themeColor="text1"/>
         </w:rPr>
         <w:t>dentify sub-groups of individuals suffering from multi-morbidity</w:t>
@@ -341,61 +347,54 @@
     </w:p>
     <w:p>
       <w:pPr>
-        <w:pStyle w:val="ListParagraph"/>
+        <w:pStyle w:val="Paragraphedeliste"/>
         <w:numPr>
           <w:ilvl w:val="0"/>
           <w:numId w:val="2"/>
         </w:numPr>
         <w:jc w:val="both"/>
         <w:rPr>
-          <w:rFonts w:asciiTheme="minorHAnsi" w:hAnsiTheme="minorHAnsi" w:cs="Arial"/>
+          <w:rFonts w:asciiTheme="minorHAnsi" w:hAnsiTheme="minorHAnsi" w:cstheme="minorHAnsi"/>
           <w:color w:val="000000" w:themeColor="text1"/>
         </w:rPr>
       </w:pPr>
       <w:r>
         <w:rPr>
-          <w:rFonts w:asciiTheme="minorHAnsi" w:hAnsiTheme="minorHAnsi" w:cs="Arial"/>
+          <w:rFonts w:asciiTheme="minorHAnsi" w:hAnsiTheme="minorHAnsi" w:cstheme="minorHAnsi"/>
           <w:color w:val="000000" w:themeColor="text1"/>
         </w:rPr>
         <w:t>We will c</w:t>
       </w:r>
       <w:r>
         <w:rPr>
-          <w:rFonts w:asciiTheme="minorHAnsi" w:hAnsiTheme="minorHAnsi" w:cs="Arial"/>
+          <w:rFonts w:asciiTheme="minorHAnsi" w:hAnsiTheme="minorHAnsi" w:cstheme="minorHAnsi"/>
           <w:color w:val="000000" w:themeColor="text1"/>
         </w:rPr>
-        <w:t>ompare cluster analysis method</w:t>
-      </w:r>
-      <w:r>
-        <w:rPr>
-          <w:rFonts w:asciiTheme="minorHAnsi" w:hAnsiTheme="minorHAnsi" w:cs="Arial"/>
-          <w:color w:val="000000" w:themeColor="text1"/>
-        </w:rPr>
-        <w:t>s</w:t>
-      </w:r>
-    </w:p>
-    <w:p>
-      <w:pPr>
-        <w:pStyle w:val="ListParagraph"/>
+        <w:t>ompare cluster analysis methods</w:t>
+      </w:r>
+    </w:p>
+    <w:p>
+      <w:pPr>
+        <w:pStyle w:val="Paragraphedeliste"/>
         <w:numPr>
           <w:ilvl w:val="0"/>
           <w:numId w:val="2"/>
         </w:numPr>
         <w:jc w:val="both"/>
         <w:rPr>
-          <w:rFonts w:asciiTheme="minorHAnsi" w:hAnsiTheme="minorHAnsi" w:cstheme="minorBidi"/>
-        </w:rPr>
-      </w:pPr>
-      <w:r>
-        <w:rPr>
-          <w:rFonts w:asciiTheme="minorHAnsi" w:hAnsiTheme="minorHAnsi" w:cs="Arial"/>
+          <w:rFonts w:asciiTheme="minorHAnsi" w:hAnsiTheme="minorHAnsi" w:cstheme="minorHAnsi"/>
+        </w:rPr>
+      </w:pPr>
+      <w:r>
+        <w:rPr>
+          <w:rFonts w:asciiTheme="minorHAnsi" w:hAnsiTheme="minorHAnsi" w:cstheme="minorHAnsi"/>
           <w:color w:val="000000" w:themeColor="text1"/>
         </w:rPr>
         <w:t>We will attempt to i</w:t>
       </w:r>
       <w:r>
         <w:rPr>
-          <w:rFonts w:asciiTheme="minorHAnsi" w:hAnsiTheme="minorHAnsi" w:cs="Arial"/>
+          <w:rFonts w:asciiTheme="minorHAnsi" w:hAnsiTheme="minorHAnsi" w:cstheme="minorHAnsi"/>
           <w:color w:val="000000" w:themeColor="text1"/>
         </w:rPr>
         <w:t>dentify possible shared and distinct underlying physio-pathological processes between clusters</w:t>
@@ -404,143 +403,190 @@
     <w:p>
       <w:pPr>
         <w:jc w:val="both"/>
-      </w:pPr>
-    </w:p>
-    <w:p>
-      <w:pPr>
-        <w:jc w:val="both"/>
-        <w:rPr>
+        <w:rPr>
+          <w:rFonts w:cstheme="minorHAnsi"/>
+        </w:rPr>
+      </w:pPr>
+    </w:p>
+    <w:p>
+      <w:pPr>
+        <w:jc w:val="both"/>
+        <w:rPr>
+          <w:rFonts w:cstheme="minorHAnsi"/>
           <w:sz w:val="28"/>
           <w:u w:val="single"/>
         </w:rPr>
       </w:pPr>
       <w:r>
         <w:rPr>
+          <w:rFonts w:cstheme="minorHAnsi"/>
           <w:sz w:val="28"/>
           <w:u w:val="single"/>
         </w:rPr>
-        <w:t>Data</w:t>
-      </w:r>
-      <w:r>
-        <w:rPr>
+        <w:t>Dataset</w:t>
+      </w:r>
+    </w:p>
+    <w:p>
+      <w:pPr>
+        <w:jc w:val="both"/>
+        <w:rPr>
+          <w:rFonts w:cstheme="minorHAnsi"/>
           <w:sz w:val="28"/>
           <w:u w:val="single"/>
         </w:rPr>
-        <w:t>set</w:t>
-      </w:r>
-    </w:p>
-    <w:p>
-      <w:pPr>
-        <w:jc w:val="both"/>
-        <w:rPr>
+      </w:pPr>
+    </w:p>
+    <w:p>
+      <w:pPr>
+        <w:jc w:val="both"/>
+        <w:rPr>
+          <w:rFonts w:cstheme="minorHAnsi"/>
+        </w:rPr>
+      </w:pPr>
+      <w:r>
+        <w:rPr>
+          <w:rFonts w:cstheme="minorHAnsi"/>
+        </w:rPr>
+        <w:t>UK Biobank data</w:t>
+      </w:r>
+      <w:r>
+        <w:rPr>
+          <w:rFonts w:cstheme="minorHAnsi"/>
+        </w:rPr>
+        <w:t>.</w:t>
+      </w:r>
+    </w:p>
+    <w:p>
+      <w:pPr>
+        <w:jc w:val="both"/>
+        <w:rPr>
+          <w:rFonts w:cstheme="minorHAnsi"/>
+        </w:rPr>
+      </w:pPr>
+    </w:p>
+    <w:p>
+      <w:pPr>
+        <w:jc w:val="both"/>
+        <w:rPr>
+          <w:rFonts w:cstheme="minorHAnsi"/>
+        </w:rPr>
+      </w:pPr>
+      <w:r>
+        <w:rPr>
+          <w:rFonts w:cstheme="minorHAnsi"/>
+        </w:rPr>
+        <w:t>UK Biobank is a prospective study investigating the contributions of genetic predisposition, and lifestyle and environmental exposures to the development of disease in 500 000 people aged 40-69 in the UK.</w:t>
+      </w:r>
+    </w:p>
+    <w:p>
+      <w:pPr>
+        <w:jc w:val="both"/>
+        <w:rPr>
+          <w:rFonts w:cstheme="minorHAnsi"/>
+        </w:rPr>
+      </w:pPr>
+    </w:p>
+    <w:p>
+      <w:pPr>
+        <w:jc w:val="both"/>
+        <w:rPr>
+          <w:rFonts w:cstheme="minorHAnsi"/>
+        </w:rPr>
+      </w:pPr>
+      <w:r>
+        <w:rPr>
+          <w:rFonts w:cstheme="minorHAnsi"/>
+        </w:rPr>
+        <w:t>The dataset contains numerical, binary and categorical variables.</w:t>
+      </w:r>
+    </w:p>
+    <w:p>
+      <w:pPr>
+        <w:jc w:val="both"/>
+        <w:rPr>
+          <w:rFonts w:cstheme="minorHAnsi"/>
+        </w:rPr>
+      </w:pPr>
+    </w:p>
+    <w:p>
+      <w:pPr>
+        <w:jc w:val="both"/>
+        <w:rPr>
+          <w:rFonts w:cstheme="minorHAnsi"/>
+        </w:rPr>
+      </w:pPr>
+      <w:r>
+        <w:rPr>
+          <w:rFonts w:cstheme="minorHAnsi"/>
+        </w:rPr>
+        <w:t>Using the six disease variables present in the dataset, there are 61 000 UK Biobank participants with multimorbidity.</w:t>
+      </w:r>
+    </w:p>
+    <w:p>
+      <w:pPr>
+        <w:jc w:val="both"/>
+        <w:rPr>
+          <w:rFonts w:cstheme="minorHAnsi"/>
+        </w:rPr>
+      </w:pPr>
+    </w:p>
+    <w:p>
+      <w:pPr>
+        <w:jc w:val="both"/>
+        <w:rPr>
+          <w:rFonts w:cstheme="minorHAnsi"/>
           <w:sz w:val="28"/>
           <w:u w:val="single"/>
         </w:rPr>
       </w:pPr>
-    </w:p>
-    <w:p>
-      <w:pPr>
-        <w:jc w:val="both"/>
-      </w:pPr>
-      <w:r>
-        <w:t>UK Biobank data</w:t>
-      </w:r>
-      <w:r>
-        <w:t>.</w:t>
-      </w:r>
-    </w:p>
-    <w:p>
-      <w:pPr>
-        <w:jc w:val="both"/>
-      </w:pPr>
-    </w:p>
-    <w:p>
-      <w:pPr>
-        <w:jc w:val="both"/>
-      </w:pPr>
-      <w:r>
-        <w:t>UK Biobank is a prospective study investigating the contributions of genetic predisposition, and lifestyle and environmental exposures to the development of disease in 500 000 people aged 40-69 in the UK.</w:t>
-      </w:r>
-    </w:p>
-    <w:p>
-      <w:pPr>
-        <w:jc w:val="both"/>
-      </w:pPr>
-    </w:p>
-    <w:p>
-      <w:pPr>
-        <w:jc w:val="both"/>
-      </w:pPr>
-      <w:r>
-        <w:t>The dataset contains numerical, binary and categorical variables.</w:t>
-      </w:r>
-    </w:p>
-    <w:p>
-      <w:pPr>
-        <w:jc w:val="both"/>
-      </w:pPr>
-    </w:p>
-    <w:p>
-      <w:pPr>
-        <w:jc w:val="both"/>
-      </w:pPr>
-      <w:r>
-        <w:t>Using the six disease variables present in the dataset, there are 61 000 UK Biobank participants with multimorbidity.</w:t>
-      </w:r>
-    </w:p>
-    <w:p>
-      <w:pPr>
-        <w:jc w:val="both"/>
-      </w:pPr>
-    </w:p>
-    <w:p>
-      <w:pPr>
-        <w:jc w:val="both"/>
-        <w:rPr>
+      <w:r>
+        <w:rPr>
+          <w:rFonts w:cstheme="minorHAnsi"/>
           <w:sz w:val="28"/>
           <w:u w:val="single"/>
         </w:rPr>
-      </w:pPr>
-      <w:r>
-        <w:rPr>
+        <w:t>Exploratory Data Analysis</w:t>
+      </w:r>
+    </w:p>
+    <w:p>
+      <w:pPr>
+        <w:jc w:val="both"/>
+        <w:rPr>
+          <w:rFonts w:cstheme="minorHAnsi"/>
           <w:sz w:val="28"/>
           <w:u w:val="single"/>
         </w:rPr>
-        <w:t>Exploratory Data Analysis</w:t>
-      </w:r>
-    </w:p>
-    <w:p>
-      <w:pPr>
-        <w:jc w:val="both"/>
-        <w:rPr>
-          <w:sz w:val="28"/>
-          <w:u w:val="single"/>
-        </w:rPr>
-      </w:pPr>
-    </w:p>
-    <w:p>
-      <w:pPr>
-        <w:jc w:val="both"/>
-      </w:pPr>
-      <w:r>
+      </w:pPr>
+    </w:p>
+    <w:p>
+      <w:pPr>
+        <w:jc w:val="both"/>
+        <w:rPr>
+          <w:rFonts w:cstheme="minorHAnsi"/>
+        </w:rPr>
+      </w:pPr>
+      <w:r>
+        <w:rPr>
+          <w:rFonts w:cstheme="minorHAnsi"/>
+        </w:rPr>
         <w:t>Dataset overview (Josh-Table 1)</w:t>
       </w:r>
     </w:p>
     <w:p>
       <w:pPr>
-        <w:pStyle w:val="ListParagraph"/>
+        <w:pStyle w:val="Paragraphedeliste"/>
         <w:numPr>
           <w:ilvl w:val="0"/>
           <w:numId w:val="3"/>
         </w:numPr>
         <w:jc w:val="both"/>
         <w:rPr>
-          <w:rFonts w:asciiTheme="minorHAnsi" w:hAnsiTheme="minorHAnsi"/>
-        </w:rPr>
-      </w:pPr>
-      <w:r>
-        <w:rPr>
-          <w:rFonts w:asciiTheme="minorHAnsi" w:hAnsiTheme="minorHAnsi"/>
+          <w:rFonts w:asciiTheme="minorHAnsi" w:hAnsiTheme="minorHAnsi" w:cstheme="minorHAnsi"/>
+        </w:rPr>
+      </w:pPr>
+      <w:r>
+        <w:rPr>
+          <w:rFonts w:asciiTheme="minorHAnsi" w:hAnsiTheme="minorHAnsi" w:cstheme="minorHAnsi"/>
         </w:rPr>
         <w:t>Numbers of diseases across important epidemiological factors e.g. age, sex, smoking, alcohol</w:t>
       </w:r>
@@ -548,25 +594,38 @@
     <w:p>
       <w:pPr>
         <w:jc w:val="both"/>
-      </w:pPr>
-    </w:p>
-    <w:p>
-      <w:pPr>
-        <w:jc w:val="both"/>
-      </w:pPr>
-      <w:r>
+        <w:rPr>
+          <w:rFonts w:cstheme="minorHAnsi"/>
+        </w:rPr>
+      </w:pPr>
+    </w:p>
+    <w:p>
+      <w:pPr>
+        <w:jc w:val="both"/>
+        <w:rPr>
+          <w:rFonts w:cstheme="minorHAnsi"/>
+        </w:rPr>
+      </w:pPr>
+      <w:r>
+        <w:rPr>
+          <w:rFonts w:cstheme="minorHAnsi"/>
+        </w:rPr>
         <w:t>Distributions of diseases across important epidemiological factors</w:t>
       </w:r>
     </w:p>
     <w:p>
       <w:pPr>
         <w:jc w:val="both"/>
-      </w:pPr>
-    </w:p>
-    <w:p>
-      <w:pPr>
-        <w:jc w:val="both"/>
-        <w:rPr>
+        <w:rPr>
+          <w:rFonts w:cstheme="minorHAnsi"/>
+        </w:rPr>
+      </w:pPr>
+    </w:p>
+    <w:p>
+      <w:pPr>
+        <w:jc w:val="both"/>
+        <w:rPr>
+          <w:rFonts w:cstheme="minorHAnsi"/>
           <w:sz w:val="28"/>
           <w:u w:val="single"/>
         </w:rPr>
@@ -576,12 +635,14 @@
       <w:pPr>
         <w:jc w:val="both"/>
         <w:rPr>
+          <w:rFonts w:cstheme="minorHAnsi"/>
           <w:sz w:val="28"/>
           <w:u w:val="single"/>
         </w:rPr>
       </w:pPr>
       <w:r>
         <w:rPr>
+          <w:rFonts w:cstheme="minorHAnsi"/>
           <w:sz w:val="28"/>
           <w:u w:val="single"/>
         </w:rPr>
@@ -593,6 +654,7 @@
       <w:pPr>
         <w:jc w:val="both"/>
         <w:rPr>
+          <w:rFonts w:cstheme="minorHAnsi"/>
           <w:sz w:val="28"/>
           <w:u w:val="single"/>
         </w:rPr>
@@ -600,38 +662,38 @@
     </w:p>
     <w:p>
       <w:pPr>
-        <w:pStyle w:val="ListParagraph"/>
+        <w:pStyle w:val="Paragraphedeliste"/>
         <w:numPr>
           <w:ilvl w:val="0"/>
           <w:numId w:val="3"/>
         </w:numPr>
         <w:jc w:val="both"/>
         <w:rPr>
-          <w:rFonts w:asciiTheme="minorHAnsi" w:hAnsiTheme="minorHAnsi"/>
-        </w:rPr>
-      </w:pPr>
-      <w:r>
-        <w:rPr>
-          <w:rFonts w:asciiTheme="minorHAnsi" w:hAnsiTheme="minorHAnsi"/>
+          <w:rFonts w:asciiTheme="minorHAnsi" w:hAnsiTheme="minorHAnsi" w:cstheme="minorHAnsi"/>
+        </w:rPr>
+      </w:pPr>
+      <w:r>
+        <w:rPr>
+          <w:rFonts w:asciiTheme="minorHAnsi" w:hAnsiTheme="minorHAnsi" w:cstheme="minorHAnsi"/>
         </w:rPr>
         <w:t>Clusters of Biobank participants with multi-morbidity (across different methods)</w:t>
       </w:r>
     </w:p>
     <w:p>
       <w:pPr>
-        <w:pStyle w:val="ListParagraph"/>
+        <w:pStyle w:val="Paragraphedeliste"/>
         <w:numPr>
           <w:ilvl w:val="0"/>
           <w:numId w:val="3"/>
         </w:numPr>
         <w:jc w:val="both"/>
         <w:rPr>
-          <w:rFonts w:asciiTheme="minorHAnsi" w:hAnsiTheme="minorHAnsi"/>
-        </w:rPr>
-      </w:pPr>
-      <w:r>
-        <w:rPr>
-          <w:rFonts w:asciiTheme="minorHAnsi" w:hAnsiTheme="minorHAnsi"/>
+          <w:rFonts w:asciiTheme="minorHAnsi" w:hAnsiTheme="minorHAnsi" w:cstheme="minorHAnsi"/>
+        </w:rPr>
+      </w:pPr>
+      <w:r>
+        <w:rPr>
+          <w:rFonts w:asciiTheme="minorHAnsi" w:hAnsiTheme="minorHAnsi" w:cstheme="minorHAnsi"/>
         </w:rPr>
         <w:t>Data similarity measurements for clusters/distance metrics for clusters</w:t>
       </w:r>
@@ -640,6 +702,7 @@
       <w:pPr>
         <w:jc w:val="both"/>
         <w:rPr>
+          <w:rFonts w:cstheme="minorHAnsi"/>
           <w:sz w:val="28"/>
           <w:u w:val="single"/>
         </w:rPr>
@@ -649,12 +712,14 @@
       <w:pPr>
         <w:jc w:val="both"/>
         <w:rPr>
+          <w:rFonts w:cstheme="minorHAnsi"/>
           <w:sz w:val="28"/>
           <w:u w:val="single"/>
         </w:rPr>
       </w:pPr>
       <w:r>
         <w:rPr>
+          <w:rFonts w:cstheme="minorHAnsi"/>
           <w:sz w:val="28"/>
           <w:u w:val="single"/>
         </w:rPr>
@@ -663,90 +728,1303 @@
     </w:p>
     <w:p>
       <w:pPr>
-        <w:pStyle w:val="ListParagraph"/>
+        <w:jc w:val="both"/>
+        <w:rPr>
+          <w:rFonts w:cstheme="minorHAnsi"/>
+          <w:sz w:val="28"/>
+          <w:u w:val="single"/>
+        </w:rPr>
+      </w:pPr>
+    </w:p>
+    <w:p>
+      <w:pPr>
+        <w:jc w:val="both"/>
+        <w:rPr>
+          <w:rFonts w:eastAsia="Times New Roman" w:cstheme="minorHAnsi"/>
+          <w:b/>
+          <w:color w:val="000000"/>
+          <w:sz w:val="22"/>
+          <w:szCs w:val="22"/>
+          <w:lang w:val="en-GB" w:eastAsia="fr-FR"/>
+        </w:rPr>
+      </w:pPr>
+      <w:proofErr w:type="gramStart"/>
+      <w:r>
+        <w:rPr>
+          <w:rFonts w:eastAsia="Times New Roman" w:cstheme="minorHAnsi"/>
+          <w:b/>
+          <w:color w:val="000000"/>
+          <w:sz w:val="22"/>
+          <w:szCs w:val="22"/>
+          <w:lang w:val="en-GB" w:eastAsia="fr-FR"/>
+        </w:rPr>
+        <w:t>Algorithms :</w:t>
+      </w:r>
+      <w:proofErr w:type="gramEnd"/>
+      <w:r>
+        <w:rPr>
+          <w:rFonts w:eastAsia="Times New Roman" w:cstheme="minorHAnsi"/>
+          <w:b/>
+          <w:color w:val="000000"/>
+          <w:sz w:val="22"/>
+          <w:szCs w:val="22"/>
+          <w:lang w:val="en-GB" w:eastAsia="fr-FR"/>
+        </w:rPr>
+        <w:t xml:space="preserve"> </w:t>
+      </w:r>
+    </w:p>
+    <w:p>
+      <w:pPr>
+        <w:jc w:val="both"/>
+        <w:rPr>
+          <w:rFonts w:cstheme="minorHAnsi"/>
+          <w:sz w:val="28"/>
+          <w:u w:val="single"/>
+        </w:rPr>
+      </w:pPr>
+    </w:p>
+    <w:p>
+      <w:pPr>
+        <w:pStyle w:val="Paragraphedeliste"/>
         <w:numPr>
           <w:ilvl w:val="0"/>
           <w:numId w:val="4"/>
         </w:numPr>
         <w:jc w:val="both"/>
         <w:rPr>
-          <w:rFonts w:asciiTheme="minorHAnsi" w:hAnsiTheme="minorHAnsi"/>
-        </w:rPr>
-      </w:pPr>
-      <w:r>
-        <w:rPr>
-          <w:rFonts w:asciiTheme="minorHAnsi" w:hAnsiTheme="minorHAnsi"/>
-        </w:rPr>
-        <w:t>K Means</w:t>
-      </w:r>
-    </w:p>
-    <w:p>
-      <w:pPr>
-        <w:pStyle w:val="ListParagraph"/>
+          <w:rFonts w:asciiTheme="minorHAnsi" w:hAnsiTheme="minorHAnsi" w:cstheme="minorHAnsi"/>
+        </w:rPr>
+      </w:pPr>
+      <w:proofErr w:type="spellStart"/>
+      <w:r>
+        <w:rPr>
+          <w:rFonts w:asciiTheme="minorHAnsi" w:hAnsiTheme="minorHAnsi" w:cstheme="minorHAnsi"/>
+        </w:rPr>
+        <w:t>K</w:t>
+      </w:r>
+      <w:r>
+        <w:rPr>
+          <w:rFonts w:asciiTheme="minorHAnsi" w:hAnsiTheme="minorHAnsi" w:cstheme="minorHAnsi"/>
+        </w:rPr>
+        <w:t>m</w:t>
+      </w:r>
+      <w:r>
+        <w:rPr>
+          <w:rFonts w:asciiTheme="minorHAnsi" w:hAnsiTheme="minorHAnsi" w:cstheme="minorHAnsi"/>
+        </w:rPr>
+        <w:t>eans</w:t>
+      </w:r>
+      <w:proofErr w:type="spellEnd"/>
+    </w:p>
+    <w:p>
+      <w:pPr>
+        <w:pStyle w:val="Paragraphedeliste"/>
         <w:numPr>
           <w:ilvl w:val="0"/>
           <w:numId w:val="4"/>
         </w:numPr>
         <w:jc w:val="both"/>
         <w:rPr>
-          <w:rFonts w:asciiTheme="minorHAnsi" w:hAnsiTheme="minorHAnsi"/>
-        </w:rPr>
-      </w:pPr>
-      <w:r>
-        <w:rPr>
-          <w:rFonts w:asciiTheme="minorHAnsi" w:hAnsiTheme="minorHAnsi"/>
-        </w:rPr>
-        <w:t>Joel to choose</w:t>
-      </w:r>
-    </w:p>
-    <w:p>
-      <w:pPr>
-        <w:pStyle w:val="ListParagraph"/>
+          <w:rFonts w:asciiTheme="minorHAnsi" w:hAnsiTheme="minorHAnsi" w:cstheme="minorHAnsi"/>
+        </w:rPr>
+      </w:pPr>
+      <w:r>
+        <w:rPr>
+          <w:rFonts w:asciiTheme="minorHAnsi" w:hAnsiTheme="minorHAnsi" w:cstheme="minorHAnsi"/>
+        </w:rPr>
+        <w:t xml:space="preserve">Joël:  Partitioning around Medoids (Josh could also </w:t>
+      </w:r>
+      <w:proofErr w:type="gramStart"/>
+      <w:r>
+        <w:rPr>
+          <w:rFonts w:asciiTheme="minorHAnsi" w:hAnsiTheme="minorHAnsi" w:cstheme="minorHAnsi"/>
+        </w:rPr>
+        <w:t>look into</w:t>
+      </w:r>
+      <w:proofErr w:type="gramEnd"/>
+      <w:r>
+        <w:rPr>
+          <w:rFonts w:asciiTheme="minorHAnsi" w:hAnsiTheme="minorHAnsi" w:cstheme="minorHAnsi"/>
+        </w:rPr>
+        <w:t xml:space="preserve"> that since it’s probably </w:t>
+      </w:r>
+    </w:p>
+    <w:p>
+      <w:pPr>
+        <w:pStyle w:val="Paragraphedeliste"/>
+        <w:jc w:val="both"/>
+        <w:rPr>
+          <w:rFonts w:asciiTheme="minorHAnsi" w:hAnsiTheme="minorHAnsi" w:cstheme="minorHAnsi"/>
+        </w:rPr>
+      </w:pPr>
+      <w:r>
+        <w:rPr>
+          <w:rFonts w:asciiTheme="minorHAnsi" w:hAnsiTheme="minorHAnsi" w:cstheme="minorHAnsi"/>
+        </w:rPr>
+        <w:t xml:space="preserve">close to what he does. </w:t>
+      </w:r>
+    </w:p>
+    <w:p>
+      <w:pPr>
+        <w:pStyle w:val="Paragraphedeliste"/>
         <w:numPr>
           <w:ilvl w:val="0"/>
           <w:numId w:val="4"/>
         </w:numPr>
         <w:jc w:val="both"/>
         <w:rPr>
-          <w:rFonts w:asciiTheme="minorHAnsi" w:hAnsiTheme="minorHAnsi"/>
-        </w:rPr>
-      </w:pPr>
-      <w:r>
-        <w:rPr>
-          <w:rFonts w:asciiTheme="minorHAnsi" w:hAnsiTheme="minorHAnsi"/>
-        </w:rPr>
-        <w:t>Josh to choose</w:t>
-      </w:r>
-    </w:p>
-    <w:p>
-      <w:pPr>
-        <w:pStyle w:val="ListParagraph"/>
+          <w:rFonts w:asciiTheme="minorHAnsi" w:hAnsiTheme="minorHAnsi" w:cstheme="minorHAnsi"/>
+        </w:rPr>
+      </w:pPr>
+      <w:r>
+        <w:rPr>
+          <w:rFonts w:asciiTheme="minorHAnsi" w:hAnsiTheme="minorHAnsi" w:cstheme="minorHAnsi"/>
+        </w:rPr>
+        <w:t xml:space="preserve">Joël: DBSCAN </w:t>
+      </w:r>
+    </w:p>
+    <w:p>
+      <w:pPr>
+        <w:pStyle w:val="Paragraphedeliste"/>
         <w:numPr>
           <w:ilvl w:val="0"/>
           <w:numId w:val="4"/>
         </w:numPr>
         <w:jc w:val="both"/>
         <w:rPr>
-          <w:rFonts w:asciiTheme="minorHAnsi" w:hAnsiTheme="minorHAnsi"/>
-        </w:rPr>
-      </w:pPr>
-      <w:r>
-        <w:rPr>
-          <w:rFonts w:asciiTheme="minorHAnsi" w:hAnsiTheme="minorHAnsi"/>
+          <w:rFonts w:asciiTheme="minorHAnsi" w:hAnsiTheme="minorHAnsi" w:cstheme="minorHAnsi"/>
+        </w:rPr>
+      </w:pPr>
+      <w:r>
+        <w:rPr>
+          <w:rFonts w:asciiTheme="minorHAnsi" w:hAnsiTheme="minorHAnsi" w:cstheme="minorHAnsi"/>
         </w:rPr>
         <w:t>Gaussian Mixture Models</w:t>
       </w:r>
     </w:p>
     <w:p>
       <w:pPr>
-        <w:jc w:val="both"/>
-      </w:pPr>
-    </w:p>
-    <w:p>
-      <w:pPr>
-        <w:jc w:val="both"/>
-      </w:pPr>
-      <w:r>
+        <w:pStyle w:val="Paragraphedeliste"/>
+        <w:numPr>
+          <w:ilvl w:val="0"/>
+          <w:numId w:val="4"/>
+        </w:numPr>
+        <w:jc w:val="both"/>
+        <w:rPr>
+          <w:rFonts w:asciiTheme="minorHAnsi" w:hAnsiTheme="minorHAnsi" w:cstheme="minorHAnsi"/>
+        </w:rPr>
+      </w:pPr>
+      <w:r>
+        <w:rPr>
+          <w:rFonts w:asciiTheme="minorHAnsi" w:hAnsiTheme="minorHAnsi" w:cstheme="minorHAnsi"/>
+        </w:rPr>
+        <w:t>Josh to choose</w:t>
+      </w:r>
+    </w:p>
+    <w:p>
+      <w:pPr>
+        <w:jc w:val="both"/>
+        <w:rPr>
+          <w:rFonts w:cstheme="minorHAnsi"/>
+          <w:sz w:val="28"/>
+          <w:u w:val="single"/>
+        </w:rPr>
+      </w:pPr>
+    </w:p>
+    <w:p>
+      <w:pPr>
+        <w:rPr>
+          <w:rFonts w:eastAsia="Times New Roman" w:cstheme="minorHAnsi"/>
+          <w:b/>
+          <w:color w:val="000000"/>
+          <w:sz w:val="22"/>
+          <w:szCs w:val="22"/>
+          <w:lang w:val="en-GB" w:eastAsia="fr-FR"/>
+        </w:rPr>
+      </w:pPr>
+      <w:r>
+        <w:rPr>
+          <w:rFonts w:eastAsia="Times New Roman" w:cstheme="minorHAnsi"/>
+          <w:b/>
+          <w:color w:val="000000"/>
+          <w:sz w:val="22"/>
+          <w:szCs w:val="22"/>
+          <w:lang w:val="en-GB" w:eastAsia="fr-FR"/>
+        </w:rPr>
+        <w:t>Pre- processing:</w:t>
+      </w:r>
+    </w:p>
+    <w:p>
+      <w:pPr>
+        <w:rPr>
+          <w:rFonts w:eastAsia="Times New Roman" w:cstheme="minorHAnsi"/>
+          <w:b/>
+          <w:lang w:val="en-GB" w:eastAsia="fr-FR"/>
+        </w:rPr>
+      </w:pPr>
+    </w:p>
+    <w:p>
+      <w:pPr>
+        <w:rPr>
+          <w:rFonts w:eastAsia="Times New Roman" w:cstheme="minorHAnsi"/>
+          <w:color w:val="000000"/>
+          <w:sz w:val="22"/>
+          <w:szCs w:val="22"/>
+          <w:lang w:val="en-GB" w:eastAsia="fr-FR"/>
+        </w:rPr>
+      </w:pPr>
+    </w:p>
+    <w:p>
+      <w:pPr>
+        <w:rPr>
+          <w:rFonts w:eastAsia="Times New Roman" w:cstheme="minorHAnsi"/>
+          <w:color w:val="000000"/>
+          <w:sz w:val="22"/>
+          <w:szCs w:val="22"/>
+          <w:lang w:val="en-GB" w:eastAsia="fr-FR"/>
+        </w:rPr>
+      </w:pPr>
+      <w:r>
+        <w:rPr>
+          <w:rFonts w:eastAsia="Times New Roman" w:cstheme="minorHAnsi"/>
+          <w:color w:val="000000"/>
+          <w:sz w:val="22"/>
+          <w:szCs w:val="22"/>
+          <w:lang w:val="en-GB" w:eastAsia="fr-FR"/>
+        </w:rPr>
+        <w:t xml:space="preserve">Clustering methods require specific inputs to compute clusters. </w:t>
+      </w:r>
+    </w:p>
+    <w:p>
+      <w:pPr>
+        <w:rPr>
+          <w:rFonts w:eastAsia="Times New Roman" w:cstheme="minorHAnsi"/>
+          <w:color w:val="000000"/>
+          <w:sz w:val="22"/>
+          <w:szCs w:val="22"/>
+          <w:lang w:val="en-GB" w:eastAsia="fr-FR"/>
+        </w:rPr>
+      </w:pPr>
+      <w:r>
+        <w:rPr>
+          <w:rFonts w:eastAsia="Times New Roman" w:cstheme="minorHAnsi"/>
+          <w:color w:val="000000"/>
+          <w:sz w:val="22"/>
+          <w:szCs w:val="22"/>
+          <w:lang w:val="en-GB" w:eastAsia="fr-FR"/>
+        </w:rPr>
+        <w:t>Some only work with continuous features (</w:t>
+      </w:r>
+      <w:proofErr w:type="spellStart"/>
+      <w:r>
+        <w:rPr>
+          <w:rFonts w:eastAsia="Times New Roman" w:cstheme="minorHAnsi"/>
+          <w:color w:val="000000"/>
+          <w:sz w:val="22"/>
+          <w:szCs w:val="22"/>
+          <w:lang w:val="en-GB" w:eastAsia="fr-FR"/>
+        </w:rPr>
+        <w:t>kmeans</w:t>
+      </w:r>
+      <w:proofErr w:type="spellEnd"/>
+      <w:r>
+        <w:rPr>
+          <w:rFonts w:eastAsia="Times New Roman" w:cstheme="minorHAnsi"/>
+          <w:color w:val="000000"/>
+          <w:sz w:val="22"/>
+          <w:szCs w:val="22"/>
+          <w:lang w:val="en-GB" w:eastAsia="fr-FR"/>
+        </w:rPr>
+        <w:t xml:space="preserve">) while others </w:t>
+      </w:r>
+      <w:proofErr w:type="gramStart"/>
+      <w:r>
+        <w:rPr>
+          <w:rFonts w:eastAsia="Times New Roman" w:cstheme="minorHAnsi"/>
+          <w:color w:val="000000"/>
+          <w:sz w:val="22"/>
+          <w:szCs w:val="22"/>
+          <w:lang w:val="en-GB" w:eastAsia="fr-FR"/>
+        </w:rPr>
+        <w:t>require</w:t>
+      </w:r>
+      <w:proofErr w:type="gramEnd"/>
+      <w:r>
+        <w:rPr>
+          <w:rFonts w:eastAsia="Times New Roman" w:cstheme="minorHAnsi"/>
+          <w:color w:val="000000"/>
+          <w:sz w:val="22"/>
+          <w:szCs w:val="22"/>
+          <w:lang w:val="en-GB" w:eastAsia="fr-FR"/>
+        </w:rPr>
+        <w:t xml:space="preserve"> a similarity/distance matrix. None of the algorithms directly work with the initial mixed data.</w:t>
+      </w:r>
+    </w:p>
+    <w:p>
+      <w:pPr>
+        <w:rPr>
+          <w:rFonts w:eastAsia="Times New Roman" w:cstheme="minorHAnsi"/>
+          <w:color w:val="000000"/>
+          <w:sz w:val="22"/>
+          <w:szCs w:val="22"/>
+          <w:lang w:val="en-GB" w:eastAsia="fr-FR"/>
+        </w:rPr>
+      </w:pPr>
+    </w:p>
+    <w:p>
+      <w:pPr>
+        <w:rPr>
+          <w:rFonts w:eastAsia="Times New Roman" w:cstheme="minorHAnsi"/>
+          <w:color w:val="000000"/>
+          <w:sz w:val="22"/>
+          <w:szCs w:val="22"/>
+          <w:lang w:val="en-GB" w:eastAsia="fr-FR"/>
+        </w:rPr>
+      </w:pPr>
+      <w:r>
+        <w:rPr>
+          <w:rFonts w:eastAsia="Times New Roman" w:cstheme="minorHAnsi"/>
+          <w:color w:val="000000"/>
+          <w:sz w:val="22"/>
+          <w:szCs w:val="22"/>
+          <w:lang w:val="en-GB" w:eastAsia="fr-FR"/>
+        </w:rPr>
+        <w:t xml:space="preserve">We can thus have   two approaches to our mixed </w:t>
+      </w:r>
+      <w:proofErr w:type="gramStart"/>
+      <w:r>
+        <w:rPr>
+          <w:rFonts w:eastAsia="Times New Roman" w:cstheme="minorHAnsi"/>
+          <w:color w:val="000000"/>
+          <w:sz w:val="22"/>
+          <w:szCs w:val="22"/>
+          <w:lang w:val="en-GB" w:eastAsia="fr-FR"/>
+        </w:rPr>
+        <w:t>dataset</w:t>
+      </w:r>
+      <w:r>
+        <w:rPr>
+          <w:rFonts w:eastAsia="Times New Roman" w:cstheme="minorHAnsi"/>
+          <w:color w:val="000000"/>
+          <w:sz w:val="22"/>
+          <w:szCs w:val="22"/>
+          <w:lang w:val="en-GB" w:eastAsia="fr-FR"/>
+        </w:rPr>
+        <w:t xml:space="preserve"> :</w:t>
+      </w:r>
+      <w:proofErr w:type="gramEnd"/>
+      <w:r>
+        <w:rPr>
+          <w:rFonts w:eastAsia="Times New Roman" w:cstheme="minorHAnsi"/>
+          <w:color w:val="000000"/>
+          <w:sz w:val="22"/>
+          <w:szCs w:val="22"/>
+          <w:lang w:val="en-GB" w:eastAsia="fr-FR"/>
+        </w:rPr>
+        <w:t xml:space="preserve"> </w:t>
+      </w:r>
+    </w:p>
+    <w:p>
+      <w:pPr>
+        <w:pStyle w:val="Paragraphedeliste"/>
+        <w:numPr>
+          <w:ilvl w:val="0"/>
+          <w:numId w:val="8"/>
+        </w:numPr>
+        <w:rPr>
+          <w:rFonts w:asciiTheme="minorHAnsi" w:hAnsiTheme="minorHAnsi" w:cstheme="minorHAnsi"/>
+          <w:lang w:eastAsia="fr-FR"/>
+        </w:rPr>
+      </w:pPr>
+      <w:r>
+        <w:rPr>
+          <w:rFonts w:asciiTheme="minorHAnsi" w:hAnsiTheme="minorHAnsi" w:cstheme="minorHAnsi"/>
+          <w:color w:val="000000"/>
+          <w:sz w:val="22"/>
+          <w:szCs w:val="22"/>
+          <w:lang w:eastAsia="fr-FR"/>
+        </w:rPr>
+        <w:t>Make meaningful continuous features out of our initial dataset through</w:t>
+      </w:r>
+      <w:r>
+        <w:rPr>
+          <w:rFonts w:asciiTheme="minorHAnsi" w:hAnsiTheme="minorHAnsi" w:cstheme="minorHAnsi"/>
+          <w:color w:val="000000"/>
+          <w:sz w:val="22"/>
+          <w:szCs w:val="22"/>
+          <w:lang w:eastAsia="fr-FR"/>
+        </w:rPr>
+        <w:t xml:space="preserve"> adapted</w:t>
+      </w:r>
+      <w:r>
+        <w:rPr>
+          <w:rFonts w:asciiTheme="minorHAnsi" w:hAnsiTheme="minorHAnsi" w:cstheme="minorHAnsi"/>
+          <w:color w:val="000000"/>
+          <w:sz w:val="22"/>
+          <w:szCs w:val="22"/>
+          <w:lang w:eastAsia="fr-FR"/>
+        </w:rPr>
+        <w:t xml:space="preserve"> dimensionality reduction </w:t>
+      </w:r>
+    </w:p>
+    <w:p>
+      <w:pPr>
+        <w:pStyle w:val="Paragraphedeliste"/>
+        <w:numPr>
+          <w:ilvl w:val="0"/>
+          <w:numId w:val="8"/>
+        </w:numPr>
+        <w:rPr>
+          <w:rFonts w:asciiTheme="minorHAnsi" w:hAnsiTheme="minorHAnsi" w:cstheme="minorHAnsi"/>
+          <w:lang w:eastAsia="fr-FR"/>
+        </w:rPr>
+      </w:pPr>
+      <w:r>
+        <w:rPr>
+          <w:rFonts w:asciiTheme="minorHAnsi" w:hAnsiTheme="minorHAnsi" w:cstheme="minorHAnsi"/>
+          <w:color w:val="000000"/>
+          <w:sz w:val="22"/>
+          <w:szCs w:val="22"/>
+          <w:lang w:eastAsia="fr-FR"/>
+        </w:rPr>
+        <w:t>Make meaningful similarity</w:t>
+      </w:r>
+      <w:r>
+        <w:rPr>
+          <w:rFonts w:asciiTheme="minorHAnsi" w:hAnsiTheme="minorHAnsi" w:cstheme="minorHAnsi"/>
+          <w:color w:val="000000"/>
+          <w:sz w:val="22"/>
+          <w:szCs w:val="22"/>
+          <w:lang w:eastAsia="fr-FR"/>
+        </w:rPr>
+        <w:t xml:space="preserve"> matrices </w:t>
+      </w:r>
+      <w:r>
+        <w:rPr>
+          <w:rFonts w:asciiTheme="minorHAnsi" w:hAnsiTheme="minorHAnsi" w:cstheme="minorHAnsi"/>
+          <w:color w:val="000000"/>
+          <w:sz w:val="22"/>
+          <w:szCs w:val="22"/>
+          <w:lang w:eastAsia="fr-FR"/>
+        </w:rPr>
+        <w:t xml:space="preserve">out of the mixed data </w:t>
+      </w:r>
+    </w:p>
+    <w:p>
+      <w:pPr>
+        <w:spacing w:after="240"/>
+        <w:rPr>
+          <w:rFonts w:eastAsia="Times New Roman" w:cstheme="minorHAnsi"/>
+          <w:lang w:val="en-GB" w:eastAsia="fr-FR"/>
+        </w:rPr>
+      </w:pPr>
+      <w:bookmarkStart w:id="0" w:name="_GoBack"/>
+      <w:bookmarkEnd w:id="0"/>
+    </w:p>
+    <w:p>
+      <w:pPr>
+        <w:rPr>
+          <w:rFonts w:eastAsia="Times New Roman" w:cstheme="minorHAnsi"/>
+          <w:u w:val="single"/>
+          <w:lang w:val="en-GB" w:eastAsia="fr-FR"/>
+        </w:rPr>
+      </w:pPr>
+      <w:r>
+        <w:rPr>
+          <w:rFonts w:eastAsia="Times New Roman" w:cstheme="minorHAnsi"/>
+          <w:color w:val="000000"/>
+          <w:sz w:val="22"/>
+          <w:szCs w:val="22"/>
+          <w:u w:val="single"/>
+          <w:lang w:val="en-GB" w:eastAsia="fr-FR"/>
+        </w:rPr>
+        <w:t>How to get 1)</w:t>
+      </w:r>
+    </w:p>
+    <w:p>
+      <w:pPr>
+        <w:rPr>
+          <w:rFonts w:eastAsia="Times New Roman" w:cstheme="minorHAnsi"/>
+          <w:lang w:val="en-GB" w:eastAsia="fr-FR"/>
+        </w:rPr>
+      </w:pPr>
+    </w:p>
+    <w:p>
+      <w:pPr>
+        <w:rPr>
+          <w:rFonts w:eastAsia="Times New Roman" w:cstheme="minorHAnsi"/>
+          <w:lang w:val="en-GB" w:eastAsia="fr-FR"/>
+        </w:rPr>
+      </w:pPr>
+      <w:r>
+        <w:rPr>
+          <w:rFonts w:eastAsia="Times New Roman" w:cstheme="minorHAnsi"/>
+          <w:color w:val="000000"/>
+          <w:sz w:val="22"/>
+          <w:szCs w:val="22"/>
+          <w:lang w:val="en-GB" w:eastAsia="fr-FR"/>
+        </w:rPr>
+        <w:t xml:space="preserve">Explore dimensionality reduction techniques for mixed </w:t>
+      </w:r>
+      <w:r>
+        <w:rPr>
+          <w:rFonts w:eastAsia="Times New Roman" w:cstheme="minorHAnsi"/>
+          <w:color w:val="000000"/>
+          <w:sz w:val="22"/>
+          <w:szCs w:val="22"/>
+          <w:lang w:val="en-GB" w:eastAsia="fr-FR"/>
+        </w:rPr>
+        <w:t>datasets:</w:t>
+      </w:r>
+      <w:r>
+        <w:rPr>
+          <w:rFonts w:eastAsia="Times New Roman" w:cstheme="minorHAnsi"/>
+          <w:color w:val="000000"/>
+          <w:sz w:val="22"/>
+          <w:szCs w:val="22"/>
+          <w:lang w:val="en-GB" w:eastAsia="fr-FR"/>
+        </w:rPr>
+        <w:t xml:space="preserve"> </w:t>
+      </w:r>
+    </w:p>
+    <w:p>
+      <w:pPr>
+        <w:rPr>
+          <w:rFonts w:eastAsia="Times New Roman" w:cstheme="minorHAnsi"/>
+          <w:lang w:val="en-GB" w:eastAsia="fr-FR"/>
+        </w:rPr>
+      </w:pPr>
+    </w:p>
+    <w:p>
+      <w:pPr>
+        <w:numPr>
+          <w:ilvl w:val="0"/>
+          <w:numId w:val="7"/>
+        </w:numPr>
+        <w:textAlignment w:val="baseline"/>
+        <w:rPr>
+          <w:rFonts w:eastAsia="Times New Roman" w:cstheme="minorHAnsi"/>
+          <w:color w:val="000000"/>
+          <w:sz w:val="22"/>
+          <w:szCs w:val="22"/>
+          <w:lang w:val="en-GB" w:eastAsia="fr-FR"/>
+        </w:rPr>
+      </w:pPr>
+      <w:r>
+        <w:rPr>
+          <w:rFonts w:eastAsia="Times New Roman" w:cstheme="minorHAnsi"/>
+          <w:color w:val="000000"/>
+          <w:sz w:val="22"/>
+          <w:szCs w:val="22"/>
+          <w:lang w:val="en-GB" w:eastAsia="fr-FR"/>
+        </w:rPr>
+        <w:t xml:space="preserve">FAMD =&gt; ~ Mixed PCA with the </w:t>
+      </w:r>
+      <w:proofErr w:type="spellStart"/>
+      <w:r>
+        <w:rPr>
+          <w:rFonts w:eastAsia="Times New Roman" w:cstheme="minorHAnsi"/>
+          <w:color w:val="000000"/>
+          <w:sz w:val="22"/>
+          <w:szCs w:val="22"/>
+          <w:lang w:val="en-GB" w:eastAsia="fr-FR"/>
+        </w:rPr>
+        <w:t>FactoMineR</w:t>
+      </w:r>
+      <w:proofErr w:type="spellEnd"/>
+      <w:r>
+        <w:rPr>
+          <w:rFonts w:eastAsia="Times New Roman" w:cstheme="minorHAnsi"/>
+          <w:color w:val="000000"/>
+          <w:sz w:val="22"/>
+          <w:szCs w:val="22"/>
+          <w:lang w:val="en-GB" w:eastAsia="fr-FR"/>
+        </w:rPr>
+        <w:t xml:space="preserve"> package</w:t>
+      </w:r>
+    </w:p>
+    <w:p>
+      <w:pPr>
+        <w:numPr>
+          <w:ilvl w:val="0"/>
+          <w:numId w:val="7"/>
+        </w:numPr>
+        <w:textAlignment w:val="baseline"/>
+        <w:rPr>
+          <w:rFonts w:eastAsia="Times New Roman" w:cstheme="minorHAnsi"/>
+          <w:color w:val="000000"/>
+          <w:sz w:val="22"/>
+          <w:szCs w:val="22"/>
+          <w:lang w:val="en-GB" w:eastAsia="fr-FR"/>
+        </w:rPr>
+      </w:pPr>
+      <w:r>
+        <w:rPr>
+          <w:rFonts w:eastAsia="Times New Roman" w:cstheme="minorHAnsi"/>
+          <w:color w:val="000000"/>
+          <w:sz w:val="22"/>
+          <w:szCs w:val="22"/>
+          <w:lang w:val="en-GB" w:eastAsia="fr-FR"/>
+        </w:rPr>
+        <w:t>Auto-Encoder =&gt; One hot encode everything and throw a N</w:t>
+      </w:r>
+      <w:r>
+        <w:rPr>
+          <w:rFonts w:eastAsia="Times New Roman" w:cstheme="minorHAnsi"/>
+          <w:color w:val="000000"/>
+          <w:sz w:val="22"/>
+          <w:szCs w:val="22"/>
+          <w:lang w:val="en-GB" w:eastAsia="fr-FR"/>
+        </w:rPr>
+        <w:t>eural Network</w:t>
+      </w:r>
+      <w:r>
+        <w:rPr>
+          <w:rFonts w:eastAsia="Times New Roman" w:cstheme="minorHAnsi"/>
+          <w:color w:val="000000"/>
+          <w:sz w:val="22"/>
+          <w:szCs w:val="22"/>
+          <w:lang w:val="en-GB" w:eastAsia="fr-FR"/>
+        </w:rPr>
+        <w:t xml:space="preserve"> at it</w:t>
+      </w:r>
+    </w:p>
+    <w:p>
+      <w:pPr>
+        <w:rPr>
+          <w:rFonts w:eastAsia="Times New Roman" w:cstheme="minorHAnsi"/>
+          <w:lang w:val="en-GB" w:eastAsia="fr-FR"/>
+        </w:rPr>
+      </w:pPr>
+    </w:p>
+    <w:p>
+      <w:pPr>
+        <w:rPr>
+          <w:rFonts w:eastAsia="Times New Roman" w:cstheme="minorHAnsi"/>
+          <w:u w:val="single"/>
+          <w:lang w:val="en-GB" w:eastAsia="fr-FR"/>
+        </w:rPr>
+      </w:pPr>
+      <w:r>
+        <w:rPr>
+          <w:rFonts w:eastAsia="Times New Roman" w:cstheme="minorHAnsi"/>
+          <w:color w:val="000000"/>
+          <w:sz w:val="22"/>
+          <w:szCs w:val="22"/>
+          <w:u w:val="single"/>
+          <w:lang w:val="en-GB" w:eastAsia="fr-FR"/>
+        </w:rPr>
+        <w:t xml:space="preserve">How to get 2) </w:t>
+      </w:r>
+    </w:p>
+    <w:p>
+      <w:pPr>
+        <w:rPr>
+          <w:rFonts w:eastAsia="Times New Roman" w:cstheme="minorHAnsi"/>
+          <w:lang w:val="en-GB" w:eastAsia="fr-FR"/>
+        </w:rPr>
+      </w:pPr>
+    </w:p>
+    <w:p>
+      <w:pPr>
+        <w:numPr>
+          <w:ilvl w:val="0"/>
+          <w:numId w:val="7"/>
+        </w:numPr>
+        <w:textAlignment w:val="baseline"/>
+        <w:rPr>
+          <w:rFonts w:eastAsia="Times New Roman" w:cstheme="minorHAnsi"/>
+          <w:color w:val="000000"/>
+          <w:sz w:val="22"/>
+          <w:szCs w:val="22"/>
+          <w:lang w:val="en-GB" w:eastAsia="fr-FR"/>
+        </w:rPr>
+      </w:pPr>
+      <w:r>
+        <w:rPr>
+          <w:rFonts w:eastAsia="Times New Roman" w:cstheme="minorHAnsi"/>
+          <w:color w:val="000000"/>
+          <w:sz w:val="22"/>
+          <w:szCs w:val="22"/>
+          <w:lang w:val="en-GB" w:eastAsia="fr-FR"/>
+        </w:rPr>
+        <w:t>Use 1) then some distance</w:t>
+      </w:r>
+      <w:r>
+        <w:rPr>
+          <w:rFonts w:eastAsia="Times New Roman" w:cstheme="minorHAnsi"/>
+          <w:color w:val="000000"/>
+          <w:sz w:val="22"/>
+          <w:szCs w:val="22"/>
+          <w:lang w:val="en-GB" w:eastAsia="fr-FR"/>
+        </w:rPr>
+        <w:t xml:space="preserve"> measures</w:t>
+      </w:r>
+      <w:r>
+        <w:rPr>
+          <w:rFonts w:eastAsia="Times New Roman" w:cstheme="minorHAnsi"/>
+          <w:color w:val="000000"/>
+          <w:sz w:val="22"/>
+          <w:szCs w:val="22"/>
+          <w:lang w:val="en-GB" w:eastAsia="fr-FR"/>
+        </w:rPr>
+        <w:t xml:space="preserve"> for continuous features</w:t>
+      </w:r>
+    </w:p>
+    <w:p>
+      <w:pPr>
+        <w:numPr>
+          <w:ilvl w:val="0"/>
+          <w:numId w:val="7"/>
+        </w:numPr>
+        <w:textAlignment w:val="baseline"/>
+        <w:rPr>
+          <w:rFonts w:eastAsia="Times New Roman" w:cstheme="minorHAnsi"/>
+          <w:color w:val="000000"/>
+          <w:sz w:val="22"/>
+          <w:szCs w:val="22"/>
+          <w:lang w:val="en-GB" w:eastAsia="fr-FR"/>
+        </w:rPr>
+      </w:pPr>
+      <w:r>
+        <w:rPr>
+          <w:rFonts w:eastAsia="Times New Roman" w:cstheme="minorHAnsi"/>
+          <w:color w:val="000000"/>
+          <w:sz w:val="22"/>
+          <w:szCs w:val="22"/>
+          <w:lang w:val="en-GB" w:eastAsia="fr-FR"/>
+        </w:rPr>
+        <w:t>U</w:t>
+      </w:r>
+      <w:r>
+        <w:rPr>
+          <w:rFonts w:eastAsia="Times New Roman" w:cstheme="minorHAnsi"/>
+          <w:color w:val="000000"/>
+          <w:sz w:val="22"/>
+          <w:szCs w:val="22"/>
+          <w:lang w:val="en-GB" w:eastAsia="fr-FR"/>
+        </w:rPr>
+        <w:t xml:space="preserve">se </w:t>
+      </w:r>
+      <w:r>
+        <w:rPr>
+          <w:rFonts w:eastAsia="Times New Roman" w:cstheme="minorHAnsi"/>
+          <w:color w:val="000000"/>
+          <w:sz w:val="22"/>
+          <w:szCs w:val="22"/>
+          <w:lang w:val="en-GB" w:eastAsia="fr-FR"/>
+        </w:rPr>
+        <w:t>G</w:t>
+      </w:r>
+      <w:r>
+        <w:rPr>
+          <w:rFonts w:eastAsia="Times New Roman" w:cstheme="minorHAnsi"/>
+          <w:color w:val="000000"/>
+          <w:sz w:val="22"/>
+          <w:szCs w:val="22"/>
+          <w:lang w:val="en-GB" w:eastAsia="fr-FR"/>
+        </w:rPr>
+        <w:t>ower distance/R</w:t>
+      </w:r>
+      <w:r>
+        <w:rPr>
+          <w:rFonts w:eastAsia="Times New Roman" w:cstheme="minorHAnsi"/>
+          <w:color w:val="000000"/>
+          <w:sz w:val="22"/>
+          <w:szCs w:val="22"/>
+          <w:lang w:val="en-GB" w:eastAsia="fr-FR"/>
+        </w:rPr>
+        <w:t>andom Forests</w:t>
+      </w:r>
+      <w:r>
+        <w:rPr>
+          <w:rFonts w:eastAsia="Times New Roman" w:cstheme="minorHAnsi"/>
+          <w:color w:val="000000"/>
+          <w:sz w:val="22"/>
+          <w:szCs w:val="22"/>
+          <w:lang w:val="en-GB" w:eastAsia="fr-FR"/>
+        </w:rPr>
+        <w:t xml:space="preserve"> on the whole dataset</w:t>
+      </w:r>
+      <w:r>
+        <w:rPr>
+          <w:rFonts w:eastAsia="Times New Roman" w:cstheme="minorHAnsi"/>
+          <w:color w:val="000000"/>
+          <w:sz w:val="22"/>
+          <w:szCs w:val="22"/>
+          <w:lang w:val="en-GB" w:eastAsia="fr-FR"/>
+        </w:rPr>
+        <w:t xml:space="preserve"> to compute similarities from the mixed data.</w:t>
+      </w:r>
+    </w:p>
+    <w:p>
+      <w:pPr>
+        <w:rPr>
+          <w:rFonts w:eastAsia="Times New Roman" w:cstheme="minorHAnsi"/>
+          <w:lang w:val="en-GB" w:eastAsia="fr-FR"/>
+        </w:rPr>
+      </w:pPr>
+    </w:p>
+    <w:p>
+      <w:pPr>
+        <w:rPr>
+          <w:rFonts w:eastAsia="Times New Roman" w:cstheme="minorHAnsi"/>
+          <w:b/>
+          <w:color w:val="000000"/>
+          <w:sz w:val="22"/>
+          <w:szCs w:val="22"/>
+          <w:lang w:val="en-GB" w:eastAsia="fr-FR"/>
+        </w:rPr>
+      </w:pPr>
+    </w:p>
+    <w:p>
+      <w:pPr>
+        <w:rPr>
+          <w:rFonts w:eastAsia="Times New Roman" w:cstheme="minorHAnsi"/>
+          <w:b/>
+          <w:color w:val="000000"/>
+          <w:sz w:val="22"/>
+          <w:szCs w:val="22"/>
+          <w:lang w:val="en-GB" w:eastAsia="fr-FR"/>
+        </w:rPr>
+      </w:pPr>
+    </w:p>
+    <w:p>
+      <w:pPr>
+        <w:rPr>
+          <w:rFonts w:eastAsia="Times New Roman" w:cstheme="minorHAnsi"/>
+          <w:b/>
+          <w:color w:val="000000"/>
+          <w:sz w:val="22"/>
+          <w:szCs w:val="22"/>
+          <w:lang w:val="en-GB" w:eastAsia="fr-FR"/>
+        </w:rPr>
+      </w:pPr>
+    </w:p>
+    <w:p>
+      <w:pPr>
+        <w:rPr>
+          <w:rFonts w:eastAsia="Times New Roman" w:cstheme="minorHAnsi"/>
+          <w:b/>
+          <w:color w:val="000000"/>
+          <w:sz w:val="22"/>
+          <w:szCs w:val="22"/>
+          <w:lang w:val="en-GB" w:eastAsia="fr-FR"/>
+        </w:rPr>
+      </w:pPr>
+    </w:p>
+    <w:p>
+      <w:pPr>
+        <w:rPr>
+          <w:rFonts w:eastAsia="Times New Roman" w:cstheme="minorHAnsi"/>
+          <w:b/>
+          <w:color w:val="000000"/>
+          <w:sz w:val="22"/>
+          <w:szCs w:val="22"/>
+          <w:lang w:val="en-GB" w:eastAsia="fr-FR"/>
+        </w:rPr>
+      </w:pPr>
+    </w:p>
+    <w:p>
+      <w:pPr>
+        <w:rPr>
+          <w:rFonts w:eastAsia="Times New Roman" w:cstheme="minorHAnsi"/>
+          <w:b/>
+          <w:color w:val="000000"/>
+          <w:sz w:val="22"/>
+          <w:szCs w:val="22"/>
+          <w:lang w:val="en-GB" w:eastAsia="fr-FR"/>
+        </w:rPr>
+      </w:pPr>
+    </w:p>
+    <w:p>
+      <w:pPr>
+        <w:rPr>
+          <w:rFonts w:eastAsia="Times New Roman" w:cstheme="minorHAnsi"/>
+          <w:b/>
+          <w:color w:val="000000"/>
+          <w:sz w:val="22"/>
+          <w:szCs w:val="22"/>
+          <w:lang w:val="en-GB" w:eastAsia="fr-FR"/>
+        </w:rPr>
+      </w:pPr>
+    </w:p>
+    <w:p>
+      <w:pPr>
+        <w:rPr>
+          <w:rFonts w:eastAsia="Times New Roman" w:cstheme="minorHAnsi"/>
+          <w:b/>
+          <w:color w:val="000000"/>
+          <w:sz w:val="22"/>
+          <w:szCs w:val="22"/>
+          <w:lang w:val="en-GB" w:eastAsia="fr-FR"/>
+        </w:rPr>
+      </w:pPr>
+    </w:p>
+    <w:p>
+      <w:pPr>
+        <w:rPr>
+          <w:rFonts w:eastAsia="Times New Roman" w:cstheme="minorHAnsi"/>
+          <w:b/>
+          <w:lang w:val="en-GB" w:eastAsia="fr-FR"/>
+        </w:rPr>
+      </w:pPr>
+      <w:r>
+        <w:rPr>
+          <w:rFonts w:eastAsia="Times New Roman" w:cstheme="minorHAnsi"/>
+          <w:b/>
+          <w:color w:val="000000"/>
+          <w:sz w:val="22"/>
+          <w:szCs w:val="22"/>
+          <w:lang w:val="en-GB" w:eastAsia="fr-FR"/>
+        </w:rPr>
+        <w:t xml:space="preserve">Pipelines </w:t>
+      </w:r>
+      <w:proofErr w:type="gramStart"/>
+      <w:r>
+        <w:rPr>
+          <w:rFonts w:eastAsia="Times New Roman" w:cstheme="minorHAnsi"/>
+          <w:b/>
+          <w:color w:val="000000"/>
+          <w:sz w:val="22"/>
+          <w:szCs w:val="22"/>
+          <w:lang w:val="en-GB" w:eastAsia="fr-FR"/>
+        </w:rPr>
+        <w:t xml:space="preserve">Joël </w:t>
+      </w:r>
+      <w:r>
+        <w:rPr>
+          <w:rFonts w:eastAsia="Times New Roman" w:cstheme="minorHAnsi"/>
+          <w:b/>
+          <w:color w:val="000000"/>
+          <w:sz w:val="22"/>
+          <w:szCs w:val="22"/>
+          <w:lang w:val="en-GB" w:eastAsia="fr-FR"/>
+        </w:rPr>
+        <w:t>:</w:t>
+      </w:r>
+      <w:proofErr w:type="gramEnd"/>
+      <w:r>
+        <w:rPr>
+          <w:rFonts w:eastAsia="Times New Roman" w:cstheme="minorHAnsi"/>
+          <w:b/>
+          <w:color w:val="000000"/>
+          <w:sz w:val="22"/>
+          <w:szCs w:val="22"/>
+          <w:lang w:val="en-GB" w:eastAsia="fr-FR"/>
+        </w:rPr>
+        <w:t xml:space="preserve"> </w:t>
+      </w:r>
+    </w:p>
+    <w:p>
+      <w:pPr>
+        <w:rPr>
+          <w:rFonts w:eastAsia="Times New Roman" w:cstheme="minorHAnsi"/>
+          <w:lang w:val="en-GB" w:eastAsia="fr-FR"/>
+        </w:rPr>
+      </w:pPr>
+    </w:p>
+    <w:p>
+      <w:pPr>
+        <w:rPr>
+          <w:rFonts w:eastAsia="Times New Roman" w:cstheme="minorHAnsi"/>
+          <w:lang w:val="en-GB" w:eastAsia="fr-FR"/>
+        </w:rPr>
+      </w:pPr>
+      <w:proofErr w:type="spellStart"/>
+      <w:r>
+        <w:rPr>
+          <w:rFonts w:eastAsia="Times New Roman" w:cstheme="minorHAnsi"/>
+          <w:lang w:val="en-GB" w:eastAsia="fr-FR"/>
+        </w:rPr>
+        <w:t>Kmeans</w:t>
+      </w:r>
+      <w:proofErr w:type="spellEnd"/>
+      <w:r>
+        <w:rPr>
+          <w:rFonts w:eastAsia="Times New Roman" w:cstheme="minorHAnsi"/>
+          <w:lang w:val="en-GB" w:eastAsia="fr-FR"/>
+        </w:rPr>
+        <w:t xml:space="preserve"> </w:t>
+      </w:r>
+    </w:p>
+    <w:p>
+      <w:pPr>
+        <w:rPr>
+          <w:rFonts w:eastAsia="Times New Roman" w:cstheme="minorHAnsi"/>
+          <w:lang w:val="en-GB" w:eastAsia="fr-FR"/>
+        </w:rPr>
+      </w:pPr>
+      <w:r>
+        <w:rPr>
+          <w:rFonts w:eastAsia="Times New Roman" w:cstheme="minorHAnsi"/>
+          <w:color w:val="000000"/>
+          <w:sz w:val="22"/>
+          <w:szCs w:val="22"/>
+          <w:lang w:val="en-GB" w:eastAsia="fr-FR"/>
+        </w:rPr>
+        <w:t xml:space="preserve">FAMD = &gt; </w:t>
+      </w:r>
+      <w:proofErr w:type="spellStart"/>
+      <w:r>
+        <w:rPr>
+          <w:rFonts w:eastAsia="Times New Roman" w:cstheme="minorHAnsi"/>
+          <w:color w:val="000000"/>
+          <w:sz w:val="22"/>
+          <w:szCs w:val="22"/>
+          <w:lang w:val="en-GB" w:eastAsia="fr-FR"/>
+        </w:rPr>
+        <w:t>Kmeans</w:t>
+      </w:r>
+      <w:proofErr w:type="spellEnd"/>
+    </w:p>
+    <w:p>
+      <w:pPr>
+        <w:rPr>
+          <w:rFonts w:eastAsia="Times New Roman" w:cstheme="minorHAnsi"/>
+          <w:lang w:val="en-GB" w:eastAsia="fr-FR"/>
+        </w:rPr>
+      </w:pPr>
+      <w:r>
+        <w:rPr>
+          <w:rFonts w:eastAsia="Times New Roman" w:cstheme="minorHAnsi"/>
+          <w:color w:val="000000"/>
+          <w:sz w:val="22"/>
+          <w:szCs w:val="22"/>
+          <w:lang w:val="en-GB" w:eastAsia="fr-FR"/>
+        </w:rPr>
+        <w:t xml:space="preserve">Auto-Encoder =&gt; </w:t>
+      </w:r>
+      <w:proofErr w:type="spellStart"/>
+      <w:r>
+        <w:rPr>
+          <w:rFonts w:eastAsia="Times New Roman" w:cstheme="minorHAnsi"/>
+          <w:color w:val="000000"/>
+          <w:sz w:val="22"/>
+          <w:szCs w:val="22"/>
+          <w:lang w:val="en-GB" w:eastAsia="fr-FR"/>
+        </w:rPr>
+        <w:t>Kmeans</w:t>
+      </w:r>
+      <w:proofErr w:type="spellEnd"/>
+    </w:p>
+    <w:p>
+      <w:pPr>
+        <w:rPr>
+          <w:rFonts w:eastAsia="Times New Roman" w:cstheme="minorHAnsi"/>
+          <w:color w:val="000000"/>
+          <w:sz w:val="22"/>
+          <w:szCs w:val="22"/>
+          <w:lang w:val="en-GB" w:eastAsia="fr-FR"/>
+        </w:rPr>
+      </w:pPr>
+      <w:r>
+        <w:rPr>
+          <w:rFonts w:eastAsia="Times New Roman" w:cstheme="minorHAnsi"/>
+          <w:color w:val="000000"/>
+          <w:sz w:val="22"/>
+          <w:szCs w:val="22"/>
+          <w:lang w:val="en-GB" w:eastAsia="fr-FR"/>
+        </w:rPr>
+        <w:t>RF =&gt; DBSCAN</w:t>
+      </w:r>
+    </w:p>
+    <w:p>
+      <w:pPr>
+        <w:rPr>
+          <w:rFonts w:eastAsia="Times New Roman" w:cstheme="minorHAnsi"/>
+          <w:lang w:val="en-GB" w:eastAsia="fr-FR"/>
+        </w:rPr>
+      </w:pPr>
+      <w:r>
+        <w:rPr>
+          <w:rFonts w:eastAsia="Times New Roman" w:cstheme="minorHAnsi"/>
+          <w:color w:val="000000"/>
+          <w:sz w:val="22"/>
+          <w:szCs w:val="22"/>
+          <w:lang w:val="en-GB" w:eastAsia="fr-FR"/>
+        </w:rPr>
+        <w:t>RF =&gt; PAM</w:t>
+      </w:r>
+    </w:p>
+    <w:p>
+      <w:pPr>
+        <w:rPr>
+          <w:rFonts w:eastAsia="Times New Roman" w:cstheme="minorHAnsi"/>
+          <w:lang w:val="en-GB" w:eastAsia="fr-FR"/>
+        </w:rPr>
+      </w:pPr>
+      <w:r>
+        <w:rPr>
+          <w:rFonts w:eastAsia="Times New Roman" w:cstheme="minorHAnsi"/>
+          <w:color w:val="000000"/>
+          <w:sz w:val="22"/>
+          <w:szCs w:val="22"/>
+          <w:lang w:val="en-GB" w:eastAsia="fr-FR"/>
+        </w:rPr>
+        <w:t>Gower distance matrix =&gt; PAM</w:t>
+      </w:r>
+    </w:p>
+    <w:p>
+      <w:pPr>
+        <w:rPr>
+          <w:rFonts w:eastAsia="Times New Roman" w:cstheme="minorHAnsi"/>
+          <w:lang w:val="en-GB" w:eastAsia="fr-FR"/>
+        </w:rPr>
+      </w:pPr>
+      <w:r>
+        <w:rPr>
+          <w:rFonts w:eastAsia="Times New Roman" w:cstheme="minorHAnsi"/>
+          <w:color w:val="000000"/>
+          <w:sz w:val="22"/>
+          <w:szCs w:val="22"/>
+          <w:lang w:val="en-GB" w:eastAsia="fr-FR"/>
+        </w:rPr>
+        <w:t>Gower distance matrix =&gt; DBSCAN</w:t>
+      </w:r>
+    </w:p>
+    <w:p>
+      <w:pPr>
+        <w:rPr>
+          <w:rFonts w:eastAsia="Times New Roman" w:cstheme="minorHAnsi"/>
+          <w:lang w:val="en-GB" w:eastAsia="fr-FR"/>
+        </w:rPr>
+      </w:pPr>
+      <w:r>
+        <w:rPr>
+          <w:rFonts w:eastAsia="Times New Roman" w:cstheme="minorHAnsi"/>
+          <w:color w:val="000000"/>
+          <w:sz w:val="22"/>
+          <w:szCs w:val="22"/>
+          <w:lang w:val="en-GB" w:eastAsia="fr-FR"/>
+        </w:rPr>
+        <w:t>Auto-Encoder =&gt; Some distance calculation =&gt; DBSCAN</w:t>
+      </w:r>
+    </w:p>
+    <w:p>
+      <w:pPr>
+        <w:rPr>
+          <w:rFonts w:eastAsia="Times New Roman" w:cstheme="minorHAnsi"/>
+          <w:lang w:val="en-GB" w:eastAsia="fr-FR"/>
+        </w:rPr>
+      </w:pPr>
+      <w:r>
+        <w:rPr>
+          <w:rFonts w:eastAsia="Times New Roman" w:cstheme="minorHAnsi"/>
+          <w:color w:val="000000"/>
+          <w:sz w:val="22"/>
+          <w:szCs w:val="22"/>
+          <w:lang w:val="en-GB" w:eastAsia="fr-FR"/>
+        </w:rPr>
+        <w:t>Auto-Encoder =&gt; Some distance calculation =&gt; PAM</w:t>
+      </w:r>
+    </w:p>
+    <w:p>
+      <w:pPr>
+        <w:rPr>
+          <w:rFonts w:eastAsia="Times New Roman" w:cstheme="minorHAnsi"/>
+          <w:color w:val="000000"/>
+          <w:sz w:val="22"/>
+          <w:szCs w:val="22"/>
+          <w:lang w:val="en-GB" w:eastAsia="fr-FR"/>
+        </w:rPr>
+      </w:pPr>
+      <w:r>
+        <w:rPr>
+          <w:rFonts w:eastAsia="Times New Roman" w:cstheme="minorHAnsi"/>
+          <w:color w:val="000000"/>
+          <w:sz w:val="22"/>
+          <w:szCs w:val="22"/>
+          <w:lang w:val="en-GB" w:eastAsia="fr-FR"/>
+        </w:rPr>
+        <w:t>FAMD</w:t>
+      </w:r>
+      <w:r>
+        <w:rPr>
+          <w:rFonts w:eastAsia="Times New Roman" w:cstheme="minorHAnsi"/>
+          <w:color w:val="000000"/>
+          <w:sz w:val="22"/>
+          <w:szCs w:val="22"/>
+          <w:lang w:val="en-GB" w:eastAsia="fr-FR"/>
+        </w:rPr>
+        <w:t xml:space="preserve"> </w:t>
+      </w:r>
+      <w:r>
+        <w:rPr>
+          <w:rFonts w:eastAsia="Times New Roman" w:cstheme="minorHAnsi"/>
+          <w:color w:val="000000"/>
+          <w:sz w:val="22"/>
+          <w:szCs w:val="22"/>
+          <w:lang w:val="en-GB" w:eastAsia="fr-FR"/>
+        </w:rPr>
+        <w:t>=&gt; Some distance calculation =&gt; PAM</w:t>
+      </w:r>
+    </w:p>
+    <w:p>
+      <w:pPr>
+        <w:rPr>
+          <w:rFonts w:eastAsia="Times New Roman" w:cstheme="minorHAnsi"/>
+          <w:lang w:val="en-GB" w:eastAsia="fr-FR"/>
+        </w:rPr>
+      </w:pPr>
+      <w:r>
+        <w:rPr>
+          <w:rFonts w:eastAsia="Times New Roman" w:cstheme="minorHAnsi"/>
+          <w:color w:val="000000"/>
+          <w:sz w:val="22"/>
+          <w:szCs w:val="22"/>
+          <w:lang w:val="en-GB" w:eastAsia="fr-FR"/>
+        </w:rPr>
+        <w:t>FAMD</w:t>
+      </w:r>
+      <w:r>
+        <w:rPr>
+          <w:rFonts w:eastAsia="Times New Roman" w:cstheme="minorHAnsi"/>
+          <w:color w:val="000000"/>
+          <w:sz w:val="22"/>
+          <w:szCs w:val="22"/>
+          <w:lang w:val="en-GB" w:eastAsia="fr-FR"/>
+        </w:rPr>
+        <w:t xml:space="preserve"> </w:t>
+      </w:r>
+      <w:r>
+        <w:rPr>
+          <w:rFonts w:eastAsia="Times New Roman" w:cstheme="minorHAnsi"/>
+          <w:color w:val="000000"/>
+          <w:sz w:val="22"/>
+          <w:szCs w:val="22"/>
+          <w:lang w:val="en-GB" w:eastAsia="fr-FR"/>
+        </w:rPr>
+        <w:t>=&gt; Some distance calculation =&gt; DBSCAN</w:t>
+      </w:r>
+    </w:p>
+    <w:p>
+      <w:pPr>
+        <w:rPr>
+          <w:rFonts w:eastAsia="Times New Roman" w:cstheme="minorHAnsi"/>
+          <w:lang w:val="en-GB" w:eastAsia="fr-FR"/>
+        </w:rPr>
+      </w:pPr>
+    </w:p>
+    <w:p>
+      <w:pPr>
+        <w:jc w:val="both"/>
+        <w:rPr>
+          <w:rFonts w:cstheme="minorHAnsi"/>
+        </w:rPr>
+      </w:pPr>
+    </w:p>
+    <w:p>
+      <w:pPr>
+        <w:jc w:val="both"/>
+        <w:rPr>
+          <w:rFonts w:cstheme="minorHAnsi"/>
+        </w:rPr>
+      </w:pPr>
+      <w:r>
+        <w:rPr>
+          <w:rFonts w:cstheme="minorHAnsi"/>
+        </w:rPr>
         <w:t>Stability analyses?</w:t>
       </w:r>
     </w:p>
@@ -754,6 +2032,7 @@
       <w:pPr>
         <w:jc w:val="both"/>
         <w:rPr>
+          <w:rFonts w:cstheme="minorHAnsi"/>
           <w:sz w:val="28"/>
           <w:u w:val="single"/>
         </w:rPr>
@@ -763,12 +2042,14 @@
       <w:pPr>
         <w:jc w:val="both"/>
         <w:rPr>
+          <w:rFonts w:cstheme="minorHAnsi"/>
           <w:sz w:val="28"/>
           <w:u w:val="single"/>
         </w:rPr>
       </w:pPr>
       <w:r>
         <w:rPr>
+          <w:rFonts w:cstheme="minorHAnsi"/>
           <w:sz w:val="28"/>
           <w:u w:val="single"/>
         </w:rPr>
@@ -779,6 +2060,7 @@
       <w:pPr>
         <w:jc w:val="both"/>
         <w:rPr>
+          <w:rFonts w:cstheme="minorHAnsi"/>
           <w:sz w:val="28"/>
           <w:u w:val="single"/>
         </w:rPr>
@@ -786,65 +2068,90 @@
     </w:p>
     <w:p>
       <w:pPr>
-        <w:pStyle w:val="ListParagraph"/>
+        <w:pStyle w:val="Paragraphedeliste"/>
         <w:numPr>
           <w:ilvl w:val="0"/>
           <w:numId w:val="3"/>
         </w:numPr>
         <w:jc w:val="both"/>
         <w:rPr>
-          <w:rFonts w:asciiTheme="minorHAnsi" w:hAnsiTheme="minorHAnsi"/>
-        </w:rPr>
-      </w:pPr>
-      <w:r>
-        <w:rPr>
-          <w:rFonts w:asciiTheme="minorHAnsi" w:hAnsiTheme="minorHAnsi"/>
-        </w:rPr>
-        <w:t xml:space="preserve">Silhouette </w:t>
-      </w:r>
-      <w:r>
-        <w:rPr>
-          <w:rFonts w:asciiTheme="minorHAnsi" w:hAnsiTheme="minorHAnsi"/>
-        </w:rPr>
-        <w:t>coefficient- how well defined are the clusters for each model</w:t>
-      </w:r>
-    </w:p>
-    <w:p>
-      <w:pPr>
-        <w:pStyle w:val="ListParagraph"/>
+          <w:rFonts w:asciiTheme="minorHAnsi" w:hAnsiTheme="minorHAnsi" w:cstheme="minorHAnsi"/>
+        </w:rPr>
+      </w:pPr>
+      <w:r>
+        <w:rPr>
+          <w:rFonts w:asciiTheme="minorHAnsi" w:hAnsiTheme="minorHAnsi" w:cstheme="minorHAnsi"/>
+        </w:rPr>
+        <w:t>Silhouette coefficient- how well defined are the clusters for each model</w:t>
+      </w:r>
+    </w:p>
+    <w:p>
+      <w:pPr>
+        <w:pStyle w:val="Paragraphedeliste"/>
         <w:numPr>
           <w:ilvl w:val="0"/>
           <w:numId w:val="3"/>
         </w:numPr>
         <w:jc w:val="both"/>
         <w:rPr>
-          <w:rFonts w:asciiTheme="minorHAnsi" w:hAnsiTheme="minorHAnsi"/>
-        </w:rPr>
-      </w:pPr>
-      <w:r>
-        <w:rPr>
-          <w:rFonts w:asciiTheme="minorHAnsi" w:hAnsiTheme="minorHAnsi"/>
-        </w:rPr>
-        <w:t>Distance metrics- Gower distance, Manhattan</w:t>
-      </w:r>
-      <w:bookmarkStart w:id="0" w:name="_GoBack"/>
-      <w:bookmarkEnd w:id="0"/>
-    </w:p>
-    <w:p>
-      <w:pPr>
-        <w:jc w:val="both"/>
-      </w:pPr>
-    </w:p>
-    <w:p>
-      <w:pPr>
-        <w:jc w:val="both"/>
-        <w:rPr>
+          <w:rFonts w:asciiTheme="minorHAnsi" w:hAnsiTheme="minorHAnsi" w:cstheme="minorHAnsi"/>
+        </w:rPr>
+      </w:pPr>
+      <w:proofErr w:type="spellStart"/>
+      <w:r>
+        <w:rPr>
+          <w:rFonts w:asciiTheme="minorHAnsi" w:hAnsiTheme="minorHAnsi" w:cstheme="minorHAnsi"/>
+        </w:rPr>
+        <w:t>Calinski-Harabasz</w:t>
+      </w:r>
+      <w:proofErr w:type="spellEnd"/>
+      <w:r>
+        <w:rPr>
+          <w:rFonts w:asciiTheme="minorHAnsi" w:hAnsiTheme="minorHAnsi" w:cstheme="minorHAnsi"/>
+        </w:rPr>
+        <w:t xml:space="preserve"> criterion</w:t>
+      </w:r>
+    </w:p>
+    <w:p>
+      <w:pPr>
+        <w:pStyle w:val="Paragraphedeliste"/>
+        <w:numPr>
+          <w:ilvl w:val="0"/>
+          <w:numId w:val="3"/>
+        </w:numPr>
+        <w:jc w:val="both"/>
+        <w:rPr>
+          <w:rFonts w:asciiTheme="minorHAnsi" w:hAnsiTheme="minorHAnsi" w:cstheme="minorHAnsi"/>
+        </w:rPr>
+      </w:pPr>
+      <w:r>
+        <w:rPr>
+          <w:rFonts w:asciiTheme="minorHAnsi" w:hAnsiTheme="minorHAnsi" w:cstheme="minorHAnsi"/>
+        </w:rPr>
+        <w:t>Interpretability of the clusters (this will be the big thing)</w:t>
+      </w:r>
+    </w:p>
+    <w:p>
+      <w:pPr>
+        <w:pStyle w:val="Paragraphedeliste"/>
+        <w:jc w:val="both"/>
+        <w:rPr>
+          <w:rFonts w:asciiTheme="minorHAnsi" w:hAnsiTheme="minorHAnsi" w:cstheme="minorHAnsi"/>
+        </w:rPr>
+      </w:pPr>
+    </w:p>
+    <w:p>
+      <w:pPr>
+        <w:jc w:val="both"/>
+        <w:rPr>
+          <w:rFonts w:cstheme="minorHAnsi"/>
           <w:sz w:val="28"/>
           <w:u w:val="single"/>
         </w:rPr>
       </w:pPr>
       <w:r>
         <w:rPr>
+          <w:rFonts w:cstheme="minorHAnsi"/>
           <w:sz w:val="28"/>
           <w:u w:val="single"/>
         </w:rPr>
@@ -855,54 +2162,76 @@
       <w:pPr>
         <w:jc w:val="both"/>
         <w:rPr>
-          <w:u w:val="single"/>
-        </w:rPr>
-      </w:pPr>
-    </w:p>
-    <w:p>
-      <w:pPr>
-        <w:pStyle w:val="ListParagraph"/>
+          <w:rFonts w:cstheme="minorHAnsi"/>
+          <w:u w:val="single"/>
+        </w:rPr>
+      </w:pPr>
+    </w:p>
+    <w:p>
+      <w:pPr>
+        <w:pStyle w:val="Paragraphedeliste"/>
         <w:numPr>
           <w:ilvl w:val="0"/>
           <w:numId w:val="5"/>
         </w:numPr>
         <w:jc w:val="both"/>
-      </w:pPr>
-      <w:r>
-        <w:rPr>
-          <w:rFonts w:asciiTheme="minorHAnsi" w:hAnsiTheme="minorHAnsi"/>
-        </w:rPr>
-        <w:t>PCA and interpretation of components?</w:t>
-      </w:r>
-    </w:p>
-    <w:p>
-      <w:pPr>
-        <w:pStyle w:val="ListParagraph"/>
+        <w:rPr>
+          <w:rFonts w:asciiTheme="minorHAnsi" w:hAnsiTheme="minorHAnsi" w:cstheme="minorHAnsi"/>
+        </w:rPr>
+      </w:pPr>
+      <w:r>
+        <w:rPr>
+          <w:rFonts w:asciiTheme="minorHAnsi" w:hAnsiTheme="minorHAnsi" w:cstheme="minorHAnsi"/>
+        </w:rPr>
+        <w:t xml:space="preserve">Dimensionality reduction </w:t>
+      </w:r>
+      <w:r>
+        <w:rPr>
+          <w:rFonts w:asciiTheme="minorHAnsi" w:hAnsiTheme="minorHAnsi" w:cstheme="minorHAnsi"/>
+        </w:rPr>
+        <w:t>and</w:t>
+      </w:r>
+      <w:r>
+        <w:rPr>
+          <w:rFonts w:asciiTheme="minorHAnsi" w:hAnsiTheme="minorHAnsi" w:cstheme="minorHAnsi"/>
+        </w:rPr>
+        <w:t xml:space="preserve"> interpretation of components?</w:t>
+      </w:r>
+    </w:p>
+    <w:p>
+      <w:pPr>
+        <w:pStyle w:val="Paragraphedeliste"/>
         <w:numPr>
           <w:ilvl w:val="0"/>
           <w:numId w:val="5"/>
         </w:numPr>
         <w:jc w:val="both"/>
-      </w:pPr>
-      <w:r>
-        <w:rPr>
-          <w:rFonts w:asciiTheme="minorHAnsi" w:hAnsiTheme="minorHAnsi"/>
+        <w:rPr>
+          <w:rFonts w:asciiTheme="minorHAnsi" w:hAnsiTheme="minorHAnsi" w:cstheme="minorHAnsi"/>
+        </w:rPr>
+      </w:pPr>
+      <w:r>
+        <w:rPr>
+          <w:rFonts w:asciiTheme="minorHAnsi" w:hAnsiTheme="minorHAnsi" w:cstheme="minorHAnsi"/>
         </w:rPr>
         <w:t>Univariate tests for all variables?</w:t>
       </w:r>
     </w:p>
     <w:p>
       <w:pPr>
-        <w:pStyle w:val="ListParagraph"/>
+        <w:pStyle w:val="Paragraphedeliste"/>
         <w:numPr>
           <w:ilvl w:val="0"/>
           <w:numId w:val="5"/>
         </w:numPr>
         <w:jc w:val="both"/>
-      </w:pPr>
-      <w:r>
-        <w:rPr>
-          <w:rFonts w:asciiTheme="minorHAnsi" w:hAnsiTheme="minorHAnsi"/>
+        <w:rPr>
+          <w:rFonts w:asciiTheme="minorHAnsi" w:hAnsiTheme="minorHAnsi" w:cstheme="minorHAnsi"/>
+        </w:rPr>
+      </w:pPr>
+      <w:r>
+        <w:rPr>
+          <w:rFonts w:asciiTheme="minorHAnsi" w:hAnsiTheme="minorHAnsi" w:cstheme="minorHAnsi"/>
         </w:rPr>
         <w:t>Interpretation plots?</w:t>
       </w:r>
@@ -911,24 +2240,31 @@
       <w:pPr>
         <w:jc w:val="both"/>
         <w:rPr>
-          <w:u w:val="single"/>
-        </w:rPr>
-      </w:pPr>
-    </w:p>
-    <w:p>
-      <w:pPr>
-        <w:jc w:val="both"/>
-      </w:pPr>
-    </w:p>
-    <w:p>
-      <w:pPr>
-        <w:jc w:val="both"/>
-      </w:pPr>
-    </w:p>
-    <w:p>
-      <w:pPr>
-        <w:rPr>
-          <w:rFonts w:eastAsia="Times New Roman" w:cs="Times New Roman"/>
+          <w:rFonts w:cstheme="minorHAnsi"/>
+          <w:u w:val="single"/>
+        </w:rPr>
+      </w:pPr>
+    </w:p>
+    <w:p>
+      <w:pPr>
+        <w:jc w:val="both"/>
+        <w:rPr>
+          <w:rFonts w:cstheme="minorHAnsi"/>
+        </w:rPr>
+      </w:pPr>
+    </w:p>
+    <w:p>
+      <w:pPr>
+        <w:jc w:val="both"/>
+        <w:rPr>
+          <w:rFonts w:cstheme="minorHAnsi"/>
+        </w:rPr>
+      </w:pPr>
+    </w:p>
+    <w:p>
+      <w:pPr>
+        <w:rPr>
+          <w:rFonts w:eastAsia="Times New Roman" w:cstheme="minorHAnsi"/>
           <w:sz w:val="32"/>
           <w:u w:val="single"/>
         </w:rPr>
@@ -937,7 +2273,7 @@
     <w:p>
       <w:pPr>
         <w:rPr>
-          <w:rFonts w:eastAsia="Times New Roman" w:cs="Times New Roman"/>
+          <w:rFonts w:eastAsia="Times New Roman" w:cstheme="minorHAnsi"/>
           <w:sz w:val="32"/>
           <w:u w:val="single"/>
         </w:rPr>
@@ -946,13 +2282,14 @@
     <w:p>
       <w:pPr>
         <w:rPr>
-          <w:rFonts w:eastAsia="Times New Roman" w:cs="Times New Roman"/>
-        </w:rPr>
-      </w:pPr>
-    </w:p>
-    <w:p>
-      <w:pPr>
-        <w:rPr>
+          <w:rFonts w:eastAsia="Times New Roman" w:cstheme="minorHAnsi"/>
+        </w:rPr>
+      </w:pPr>
+    </w:p>
+    <w:p>
+      <w:pPr>
+        <w:rPr>
+          <w:rFonts w:cstheme="minorHAnsi"/>
           <w:sz w:val="28"/>
           <w:szCs w:val="28"/>
           <w:u w:val="single"/>
@@ -971,8 +2308,8 @@
 </file>
 
 <file path=word/numbering.xml><?xml version="1.0" encoding="utf-8"?>
-<w:numbering xmlns:wpc="http://schemas.microsoft.com/office/word/2010/wordprocessingCanvas" xmlns:mo="http://schemas.microsoft.com/office/mac/office/2008/main" xmlns:mc="http://schemas.openxmlformats.org/markup-compatibility/2006" xmlns:mv="urn:schemas-microsoft-com:mac:vml" xmlns:o="urn:schemas-microsoft-com:office:office" xmlns:r="http://schemas.openxmlformats.org/officeDocument/2006/relationships" xmlns:m="http://schemas.openxmlformats.org/officeDocument/2006/math" xmlns:v="urn:schemas-microsoft-com:vml" xmlns:wp14="http://schemas.microsoft.com/office/word/2010/wordprocessingDrawing" xmlns:wp="http://schemas.openxmlformats.org/drawingml/2006/wordprocessingDrawing" xmlns:w10="urn:schemas-microsoft-com:office:word" xmlns:w="http://schemas.openxmlformats.org/wordprocessingml/2006/main" xmlns:w14="http://schemas.microsoft.com/office/word/2010/wordml" xmlns:w15="http://schemas.microsoft.com/office/word/2012/wordml" xmlns:wpg="http://schemas.microsoft.com/office/word/2010/wordprocessingGroup" xmlns:wpi="http://schemas.microsoft.com/office/word/2010/wordprocessingInk" xmlns:wne="http://schemas.microsoft.com/office/word/2006/wordml" xmlns:wps="http://schemas.microsoft.com/office/word/2010/wordprocessingShape" mc:Ignorable="w14 w15 wp14">
-  <w:abstractNum w:abstractNumId="0">
+<w:numbering xmlns:wpc="http://schemas.microsoft.com/office/word/2010/wordprocessingCanvas" xmlns:cx="http://schemas.microsoft.com/office/drawing/2014/chartex" xmlns:cx1="http://schemas.microsoft.com/office/drawing/2015/9/8/chartex" xmlns:cx2="http://schemas.microsoft.com/office/drawing/2015/10/21/chartex" xmlns:cx3="http://schemas.microsoft.com/office/drawing/2016/5/9/chartex" xmlns:cx4="http://schemas.microsoft.com/office/drawing/2016/5/10/chartex" xmlns:cx5="http://schemas.microsoft.com/office/drawing/2016/5/11/chartex" xmlns:cx6="http://schemas.microsoft.com/office/drawing/2016/5/12/chartex" xmlns:cx7="http://schemas.microsoft.com/office/drawing/2016/5/13/chartex" xmlns:cx8="http://schemas.microsoft.com/office/drawing/2016/5/14/chartex" xmlns:mc="http://schemas.openxmlformats.org/markup-compatibility/2006" xmlns:aink="http://schemas.microsoft.com/office/drawing/2016/ink" xmlns:am3d="http://schemas.microsoft.com/office/drawing/2017/model3d" xmlns:o="urn:schemas-microsoft-com:office:office" xmlns:r="http://schemas.openxmlformats.org/officeDocument/2006/relationships" xmlns:m="http://schemas.openxmlformats.org/officeDocument/2006/math" xmlns:v="urn:schemas-microsoft-com:vml" xmlns:wp14="http://schemas.microsoft.com/office/word/2010/wordprocessingDrawing" xmlns:wp="http://schemas.openxmlformats.org/drawingml/2006/wordprocessingDrawing" xmlns:w10="urn:schemas-microsoft-com:office:word" xmlns:w="http://schemas.openxmlformats.org/wordprocessingml/2006/main" xmlns:w14="http://schemas.microsoft.com/office/word/2010/wordml" xmlns:w15="http://schemas.microsoft.com/office/word/2012/wordml" xmlns:w16cid="http://schemas.microsoft.com/office/word/2016/wordml/cid" xmlns:w16se="http://schemas.microsoft.com/office/word/2015/wordml/symex" xmlns:wpg="http://schemas.microsoft.com/office/word/2010/wordprocessingGroup" xmlns:wpi="http://schemas.microsoft.com/office/word/2010/wordprocessingInk" xmlns:wne="http://schemas.microsoft.com/office/word/2006/wordml" xmlns:wps="http://schemas.microsoft.com/office/word/2010/wordprocessingShape" mc:Ignorable="w14 w15 w16se w16cid wp14">
+  <w:abstractNum w:abstractNumId="0" w15:restartNumberingAfterBreak="0">
     <w:nsid w:val="01292C72"/>
     <w:multiLevelType w:val="hybridMultilevel"/>
     <w:tmpl w:val="88FEEA60"/>
@@ -1085,7 +2422,7 @@
       </w:rPr>
     </w:lvl>
   </w:abstractNum>
-  <w:abstractNum w:abstractNumId="1">
+  <w:abstractNum w:abstractNumId="1" w15:restartNumberingAfterBreak="0">
     <w:nsid w:val="04696AF4"/>
     <w:multiLevelType w:val="hybridMultilevel"/>
     <w:tmpl w:val="D36C84D2"/>
@@ -1198,7 +2535,7 @@
       </w:rPr>
     </w:lvl>
   </w:abstractNum>
-  <w:abstractNum w:abstractNumId="2">
+  <w:abstractNum w:abstractNumId="2" w15:restartNumberingAfterBreak="0">
     <w:nsid w:val="062B4B42"/>
     <w:multiLevelType w:val="hybridMultilevel"/>
     <w:tmpl w:val="22580558"/>
@@ -1311,7 +2648,7 @@
       </w:rPr>
     </w:lvl>
   </w:abstractNum>
-  <w:abstractNum w:abstractNumId="3">
+  <w:abstractNum w:abstractNumId="3" w15:restartNumberingAfterBreak="0">
     <w:nsid w:val="3A4B13EA"/>
     <w:multiLevelType w:val="hybridMultilevel"/>
     <w:tmpl w:val="89506AC6"/>
@@ -1425,7 +2762,247 @@
       </w:rPr>
     </w:lvl>
   </w:abstractNum>
-  <w:abstractNum w:abstractNumId="4">
+  <w:abstractNum w:abstractNumId="4" w15:restartNumberingAfterBreak="0">
+    <w:nsid w:val="45F047CD"/>
+    <w:multiLevelType w:val="hybridMultilevel"/>
+    <w:tmpl w:val="1D522A6A"/>
+    <w:lvl w:ilvl="0" w:tplc="B268DD3E">
+      <w:start w:val="1"/>
+      <w:numFmt w:val="decimal"/>
+      <w:lvlText w:val="%1)"/>
+      <w:lvlJc w:val="left"/>
+      <w:pPr>
+        <w:ind w:left="720" w:hanging="360"/>
+      </w:pPr>
+      <w:rPr>
+        <w:rFonts w:ascii="Arial" w:hAnsi="Arial" w:cs="Arial" w:hint="default"/>
+        <w:color w:val="000000"/>
+        <w:sz w:val="22"/>
+      </w:rPr>
+    </w:lvl>
+    <w:lvl w:ilvl="1" w:tplc="040C0019" w:tentative="1">
+      <w:start w:val="1"/>
+      <w:numFmt w:val="lowerLetter"/>
+      <w:lvlText w:val="%2."/>
+      <w:lvlJc w:val="left"/>
+      <w:pPr>
+        <w:ind w:left="1440" w:hanging="360"/>
+      </w:pPr>
+    </w:lvl>
+    <w:lvl w:ilvl="2" w:tplc="040C001B" w:tentative="1">
+      <w:start w:val="1"/>
+      <w:numFmt w:val="lowerRoman"/>
+      <w:lvlText w:val="%3."/>
+      <w:lvlJc w:val="right"/>
+      <w:pPr>
+        <w:ind w:left="2160" w:hanging="180"/>
+      </w:pPr>
+    </w:lvl>
+    <w:lvl w:ilvl="3" w:tplc="040C000F" w:tentative="1">
+      <w:start w:val="1"/>
+      <w:numFmt w:val="decimal"/>
+      <w:lvlText w:val="%4."/>
+      <w:lvlJc w:val="left"/>
+      <w:pPr>
+        <w:ind w:left="2880" w:hanging="360"/>
+      </w:pPr>
+    </w:lvl>
+    <w:lvl w:ilvl="4" w:tplc="040C0019" w:tentative="1">
+      <w:start w:val="1"/>
+      <w:numFmt w:val="lowerLetter"/>
+      <w:lvlText w:val="%5."/>
+      <w:lvlJc w:val="left"/>
+      <w:pPr>
+        <w:ind w:left="3600" w:hanging="360"/>
+      </w:pPr>
+    </w:lvl>
+    <w:lvl w:ilvl="5" w:tplc="040C001B" w:tentative="1">
+      <w:start w:val="1"/>
+      <w:numFmt w:val="lowerRoman"/>
+      <w:lvlText w:val="%6."/>
+      <w:lvlJc w:val="right"/>
+      <w:pPr>
+        <w:ind w:left="4320" w:hanging="180"/>
+      </w:pPr>
+    </w:lvl>
+    <w:lvl w:ilvl="6" w:tplc="040C000F" w:tentative="1">
+      <w:start w:val="1"/>
+      <w:numFmt w:val="decimal"/>
+      <w:lvlText w:val="%7."/>
+      <w:lvlJc w:val="left"/>
+      <w:pPr>
+        <w:ind w:left="5040" w:hanging="360"/>
+      </w:pPr>
+    </w:lvl>
+    <w:lvl w:ilvl="7" w:tplc="040C0019" w:tentative="1">
+      <w:start w:val="1"/>
+      <w:numFmt w:val="lowerLetter"/>
+      <w:lvlText w:val="%8."/>
+      <w:lvlJc w:val="left"/>
+      <w:pPr>
+        <w:ind w:left="5760" w:hanging="360"/>
+      </w:pPr>
+    </w:lvl>
+    <w:lvl w:ilvl="8" w:tplc="040C001B" w:tentative="1">
+      <w:start w:val="1"/>
+      <w:numFmt w:val="lowerRoman"/>
+      <w:lvlText w:val="%9."/>
+      <w:lvlJc w:val="right"/>
+      <w:pPr>
+        <w:ind w:left="6480" w:hanging="180"/>
+      </w:pPr>
+    </w:lvl>
+  </w:abstractNum>
+  <w:abstractNum w:abstractNumId="5" w15:restartNumberingAfterBreak="0">
+    <w:nsid w:val="718A0544"/>
+    <w:multiLevelType w:val="multilevel"/>
+    <w:tmpl w:val="4F3C1334"/>
+    <w:lvl w:ilvl="0">
+      <w:start w:val="1"/>
+      <w:numFmt w:val="bullet"/>
+      <w:lvlText w:val=""/>
+      <w:lvlJc w:val="left"/>
+      <w:pPr>
+        <w:tabs>
+          <w:tab w:val="num" w:pos="720"/>
+        </w:tabs>
+        <w:ind w:left="720" w:hanging="360"/>
+      </w:pPr>
+      <w:rPr>
+        <w:rFonts w:ascii="Symbol" w:hAnsi="Symbol" w:hint="default"/>
+        <w:sz w:val="20"/>
+      </w:rPr>
+    </w:lvl>
+    <w:lvl w:ilvl="1" w:tentative="1">
+      <w:start w:val="1"/>
+      <w:numFmt w:val="bullet"/>
+      <w:lvlText w:val="o"/>
+      <w:lvlJc w:val="left"/>
+      <w:pPr>
+        <w:tabs>
+          <w:tab w:val="num" w:pos="1440"/>
+        </w:tabs>
+        <w:ind w:left="1440" w:hanging="360"/>
+      </w:pPr>
+      <w:rPr>
+        <w:rFonts w:ascii="Courier New" w:hAnsi="Courier New" w:hint="default"/>
+        <w:sz w:val="20"/>
+      </w:rPr>
+    </w:lvl>
+    <w:lvl w:ilvl="2" w:tentative="1">
+      <w:start w:val="1"/>
+      <w:numFmt w:val="bullet"/>
+      <w:lvlText w:val=""/>
+      <w:lvlJc w:val="left"/>
+      <w:pPr>
+        <w:tabs>
+          <w:tab w:val="num" w:pos="2160"/>
+        </w:tabs>
+        <w:ind w:left="2160" w:hanging="360"/>
+      </w:pPr>
+      <w:rPr>
+        <w:rFonts w:ascii="Wingdings" w:hAnsi="Wingdings" w:hint="default"/>
+        <w:sz w:val="20"/>
+      </w:rPr>
+    </w:lvl>
+    <w:lvl w:ilvl="3" w:tentative="1">
+      <w:start w:val="1"/>
+      <w:numFmt w:val="bullet"/>
+      <w:lvlText w:val=""/>
+      <w:lvlJc w:val="left"/>
+      <w:pPr>
+        <w:tabs>
+          <w:tab w:val="num" w:pos="2880"/>
+        </w:tabs>
+        <w:ind w:left="2880" w:hanging="360"/>
+      </w:pPr>
+      <w:rPr>
+        <w:rFonts w:ascii="Wingdings" w:hAnsi="Wingdings" w:hint="default"/>
+        <w:sz w:val="20"/>
+      </w:rPr>
+    </w:lvl>
+    <w:lvl w:ilvl="4" w:tentative="1">
+      <w:start w:val="1"/>
+      <w:numFmt w:val="bullet"/>
+      <w:lvlText w:val=""/>
+      <w:lvlJc w:val="left"/>
+      <w:pPr>
+        <w:tabs>
+          <w:tab w:val="num" w:pos="3600"/>
+        </w:tabs>
+        <w:ind w:left="3600" w:hanging="360"/>
+      </w:pPr>
+      <w:rPr>
+        <w:rFonts w:ascii="Wingdings" w:hAnsi="Wingdings" w:hint="default"/>
+        <w:sz w:val="20"/>
+      </w:rPr>
+    </w:lvl>
+    <w:lvl w:ilvl="5" w:tentative="1">
+      <w:start w:val="1"/>
+      <w:numFmt w:val="bullet"/>
+      <w:lvlText w:val=""/>
+      <w:lvlJc w:val="left"/>
+      <w:pPr>
+        <w:tabs>
+          <w:tab w:val="num" w:pos="4320"/>
+        </w:tabs>
+        <w:ind w:left="4320" w:hanging="360"/>
+      </w:pPr>
+      <w:rPr>
+        <w:rFonts w:ascii="Wingdings" w:hAnsi="Wingdings" w:hint="default"/>
+        <w:sz w:val="20"/>
+      </w:rPr>
+    </w:lvl>
+    <w:lvl w:ilvl="6" w:tentative="1">
+      <w:start w:val="1"/>
+      <w:numFmt w:val="bullet"/>
+      <w:lvlText w:val=""/>
+      <w:lvlJc w:val="left"/>
+      <w:pPr>
+        <w:tabs>
+          <w:tab w:val="num" w:pos="5040"/>
+        </w:tabs>
+        <w:ind w:left="5040" w:hanging="360"/>
+      </w:pPr>
+      <w:rPr>
+        <w:rFonts w:ascii="Wingdings" w:hAnsi="Wingdings" w:hint="default"/>
+        <w:sz w:val="20"/>
+      </w:rPr>
+    </w:lvl>
+    <w:lvl w:ilvl="7" w:tentative="1">
+      <w:start w:val="1"/>
+      <w:numFmt w:val="bullet"/>
+      <w:lvlText w:val=""/>
+      <w:lvlJc w:val="left"/>
+      <w:pPr>
+        <w:tabs>
+          <w:tab w:val="num" w:pos="5760"/>
+        </w:tabs>
+        <w:ind w:left="5760" w:hanging="360"/>
+      </w:pPr>
+      <w:rPr>
+        <w:rFonts w:ascii="Wingdings" w:hAnsi="Wingdings" w:hint="default"/>
+        <w:sz w:val="20"/>
+      </w:rPr>
+    </w:lvl>
+    <w:lvl w:ilvl="8" w:tentative="1">
+      <w:start w:val="1"/>
+      <w:numFmt w:val="bullet"/>
+      <w:lvlText w:val=""/>
+      <w:lvlJc w:val="left"/>
+      <w:pPr>
+        <w:tabs>
+          <w:tab w:val="num" w:pos="6480"/>
+        </w:tabs>
+        <w:ind w:left="6480" w:hanging="360"/>
+      </w:pPr>
+      <w:rPr>
+        <w:rFonts w:ascii="Wingdings" w:hAnsi="Wingdings" w:hint="default"/>
+        <w:sz w:val="20"/>
+      </w:rPr>
+    </w:lvl>
+  </w:abstractNum>
+  <w:abstractNum w:abstractNumId="6" w15:restartNumberingAfterBreak="0">
     <w:nsid w:val="732475CA"/>
     <w:multiLevelType w:val="hybridMultilevel"/>
     <w:tmpl w:val="31525F46"/>
@@ -1508,6 +3085,119 @@
       <w:lvlJc w:val="right"/>
       <w:pPr>
         <w:ind w:left="6480" w:hanging="180"/>
+      </w:pPr>
+    </w:lvl>
+  </w:abstractNum>
+  <w:abstractNum w:abstractNumId="7" w15:restartNumberingAfterBreak="0">
+    <w:nsid w:val="7ED33DDD"/>
+    <w:multiLevelType w:val="multilevel"/>
+    <w:tmpl w:val="0FCC4776"/>
+    <w:lvl w:ilvl="0">
+      <w:start w:val="1"/>
+      <w:numFmt w:val="decimal"/>
+      <w:lvlText w:val="%1."/>
+      <w:lvlJc w:val="left"/>
+      <w:pPr>
+        <w:tabs>
+          <w:tab w:val="num" w:pos="720"/>
+        </w:tabs>
+        <w:ind w:left="720" w:hanging="360"/>
+      </w:pPr>
+    </w:lvl>
+    <w:lvl w:ilvl="1" w:tentative="1">
+      <w:start w:val="1"/>
+      <w:numFmt w:val="decimal"/>
+      <w:lvlText w:val="%2."/>
+      <w:lvlJc w:val="left"/>
+      <w:pPr>
+        <w:tabs>
+          <w:tab w:val="num" w:pos="1440"/>
+        </w:tabs>
+        <w:ind w:left="1440" w:hanging="360"/>
+      </w:pPr>
+    </w:lvl>
+    <w:lvl w:ilvl="2" w:tentative="1">
+      <w:start w:val="1"/>
+      <w:numFmt w:val="decimal"/>
+      <w:lvlText w:val="%3."/>
+      <w:lvlJc w:val="left"/>
+      <w:pPr>
+        <w:tabs>
+          <w:tab w:val="num" w:pos="2160"/>
+        </w:tabs>
+        <w:ind w:left="2160" w:hanging="360"/>
+      </w:pPr>
+    </w:lvl>
+    <w:lvl w:ilvl="3" w:tentative="1">
+      <w:start w:val="1"/>
+      <w:numFmt w:val="decimal"/>
+      <w:lvlText w:val="%4."/>
+      <w:lvlJc w:val="left"/>
+      <w:pPr>
+        <w:tabs>
+          <w:tab w:val="num" w:pos="2880"/>
+        </w:tabs>
+        <w:ind w:left="2880" w:hanging="360"/>
+      </w:pPr>
+    </w:lvl>
+    <w:lvl w:ilvl="4" w:tentative="1">
+      <w:start w:val="1"/>
+      <w:numFmt w:val="decimal"/>
+      <w:lvlText w:val="%5."/>
+      <w:lvlJc w:val="left"/>
+      <w:pPr>
+        <w:tabs>
+          <w:tab w:val="num" w:pos="3600"/>
+        </w:tabs>
+        <w:ind w:left="3600" w:hanging="360"/>
+      </w:pPr>
+    </w:lvl>
+    <w:lvl w:ilvl="5" w:tentative="1">
+      <w:start w:val="1"/>
+      <w:numFmt w:val="decimal"/>
+      <w:lvlText w:val="%6."/>
+      <w:lvlJc w:val="left"/>
+      <w:pPr>
+        <w:tabs>
+          <w:tab w:val="num" w:pos="4320"/>
+        </w:tabs>
+        <w:ind w:left="4320" w:hanging="360"/>
+      </w:pPr>
+    </w:lvl>
+    <w:lvl w:ilvl="6" w:tentative="1">
+      <w:start w:val="1"/>
+      <w:numFmt w:val="decimal"/>
+      <w:lvlText w:val="%7."/>
+      <w:lvlJc w:val="left"/>
+      <w:pPr>
+        <w:tabs>
+          <w:tab w:val="num" w:pos="5040"/>
+        </w:tabs>
+        <w:ind w:left="5040" w:hanging="360"/>
+      </w:pPr>
+    </w:lvl>
+    <w:lvl w:ilvl="7" w:tentative="1">
+      <w:start w:val="1"/>
+      <w:numFmt w:val="decimal"/>
+      <w:lvlText w:val="%8."/>
+      <w:lvlJc w:val="left"/>
+      <w:pPr>
+        <w:tabs>
+          <w:tab w:val="num" w:pos="5760"/>
+        </w:tabs>
+        <w:ind w:left="5760" w:hanging="360"/>
+      </w:pPr>
+    </w:lvl>
+    <w:lvl w:ilvl="8" w:tentative="1">
+      <w:start w:val="1"/>
+      <w:numFmt w:val="decimal"/>
+      <w:lvlText w:val="%9."/>
+      <w:lvlJc w:val="left"/>
+      <w:pPr>
+        <w:tabs>
+          <w:tab w:val="num" w:pos="6480"/>
+        </w:tabs>
+        <w:ind w:left="6480" w:hanging="360"/>
       </w:pPr>
     </w:lvl>
   </w:abstractNum>
@@ -1521,16 +3211,25 @@
     <w:abstractNumId w:val="2"/>
   </w:num>
   <w:num w:numId="4">
-    <w:abstractNumId w:val="4"/>
+    <w:abstractNumId w:val="6"/>
   </w:num>
   <w:num w:numId="5">
     <w:abstractNumId w:val="1"/>
+  </w:num>
+  <w:num w:numId="6">
+    <w:abstractNumId w:val="7"/>
+  </w:num>
+  <w:num w:numId="7">
+    <w:abstractNumId w:val="5"/>
+  </w:num>
+  <w:num w:numId="8">
+    <w:abstractNumId w:val="4"/>
   </w:num>
 </w:numbering>
 </file>
 
 <file path=word/styles.xml><?xml version="1.0" encoding="utf-8"?>
-<w:styles xmlns:mc="http://schemas.openxmlformats.org/markup-compatibility/2006" xmlns:r="http://schemas.openxmlformats.org/officeDocument/2006/relationships" xmlns:w="http://schemas.openxmlformats.org/wordprocessingml/2006/main" xmlns:w14="http://schemas.microsoft.com/office/word/2010/wordml" xmlns:w15="http://schemas.microsoft.com/office/word/2012/wordml" mc:Ignorable="w14 w15">
+<w:styles xmlns:mc="http://schemas.openxmlformats.org/markup-compatibility/2006" xmlns:r="http://schemas.openxmlformats.org/officeDocument/2006/relationships" xmlns:w="http://schemas.openxmlformats.org/wordprocessingml/2006/main" xmlns:w14="http://schemas.microsoft.com/office/word/2010/wordml" xmlns:w15="http://schemas.microsoft.com/office/word/2012/wordml" xmlns:w16cid="http://schemas.microsoft.com/office/word/2016/wordml/cid" xmlns:w16se="http://schemas.microsoft.com/office/word/2015/wordml/symex" mc:Ignorable="w14 w15 w16se w16cid">
   <w:docDefaults>
     <w:rPrDefault>
       <w:rPr>
@@ -1542,7 +3241,7 @@
     </w:rPrDefault>
     <w:pPrDefault/>
   </w:docDefaults>
-  <w:latentStyles w:defLockedState="0" w:defUIPriority="99" w:defSemiHidden="0" w:defUnhideWhenUsed="0" w:defQFormat="0" w:count="380">
+  <w:latentStyles w:defLockedState="0" w:defUIPriority="99" w:defSemiHidden="0" w:defUnhideWhenUsed="0" w:defQFormat="0" w:count="375">
     <w:lsdException w:name="Normal" w:uiPriority="0" w:qFormat="1"/>
     <w:lsdException w:name="heading 1" w:uiPriority="9" w:qFormat="1"/>
     <w:lsdException w:name="heading 2" w:semiHidden="1" w:uiPriority="9" w:unhideWhenUsed="1" w:qFormat="1"/>
@@ -1699,15 +3398,6 @@
     <w:lsdException w:name="Balloon Text" w:semiHidden="1" w:unhideWhenUsed="1"/>
     <w:lsdException w:name="Table Grid" w:uiPriority="39"/>
     <w:lsdException w:name="Table Theme" w:semiHidden="1" w:unhideWhenUsed="1"/>
-    <w:lsdException w:name="Note Level 1" w:semiHidden="1" w:unhideWhenUsed="1"/>
-    <w:lsdException w:name="Note Level 2" w:semiHidden="1" w:unhideWhenUsed="1"/>
-    <w:lsdException w:name="Note Level 3" w:semiHidden="1" w:unhideWhenUsed="1"/>
-    <w:lsdException w:name="Note Level 4" w:semiHidden="1" w:unhideWhenUsed="1"/>
-    <w:lsdException w:name="Note Level 5" w:semiHidden="1" w:unhideWhenUsed="1"/>
-    <w:lsdException w:name="Note Level 6" w:semiHidden="1" w:unhideWhenUsed="1"/>
-    <w:lsdException w:name="Note Level 7" w:semiHidden="1" w:unhideWhenUsed="1"/>
-    <w:lsdException w:name="Note Level 8" w:semiHidden="1" w:unhideWhenUsed="1"/>
-    <w:lsdException w:name="Note Level 9" w:semiHidden="1" w:unhideWhenUsed="1"/>
     <w:lsdException w:name="Placeholder Text" w:semiHidden="1"/>
     <w:lsdException w:name="No Spacing" w:uiPriority="1" w:qFormat="1"/>
     <w:lsdException w:name="Light Shading" w:uiPriority="60"/>
@@ -1928,13 +3618,13 @@
     <w:name w:val="Normal"/>
     <w:qFormat/>
   </w:style>
-  <w:style w:type="character" w:default="1" w:styleId="DefaultParagraphFont">
+  <w:style w:type="character" w:default="1" w:styleId="Policepardfaut">
     <w:name w:val="Default Paragraph Font"/>
     <w:uiPriority w:val="1"/>
     <w:semiHidden/>
     <w:unhideWhenUsed/>
   </w:style>
-  <w:style w:type="table" w:default="1" w:styleId="TableNormal">
+  <w:style w:type="table" w:default="1" w:styleId="TableauNormal">
     <w:name w:val="Normal Table"/>
     <w:uiPriority w:val="99"/>
     <w:semiHidden/>
@@ -1949,13 +3639,13 @@
       </w:tblCellMar>
     </w:tblPr>
   </w:style>
-  <w:style w:type="numbering" w:default="1" w:styleId="NoList">
+  <w:style w:type="numbering" w:default="1" w:styleId="Aucuneliste">
     <w:name w:val="No List"/>
     <w:uiPriority w:val="99"/>
     <w:semiHidden/>
     <w:unhideWhenUsed/>
   </w:style>
-  <w:style w:type="paragraph" w:styleId="ListParagraph">
+  <w:style w:type="paragraph" w:styleId="Paragraphedeliste">
     <w:name w:val="List Paragraph"/>
     <w:basedOn w:val="Normal"/>
     <w:uiPriority w:val="34"/>
@@ -1968,6 +3658,21 @@
     <w:rPr>
       <w:rFonts w:ascii="Times New Roman" w:eastAsia="Times New Roman" w:hAnsi="Times New Roman" w:cs="Times New Roman"/>
       <w:lang w:val="en-GB" w:eastAsia="en-GB"/>
+    </w:rPr>
+  </w:style>
+  <w:style w:type="paragraph" w:styleId="NormalWeb">
+    <w:name w:val="Normal (Web)"/>
+    <w:basedOn w:val="Normal"/>
+    <w:uiPriority w:val="99"/>
+    <w:semiHidden/>
+    <w:unhideWhenUsed/>
+    <w:rsid w:val="00B8644B"/>
+    <w:pPr>
+      <w:spacing w:before="100" w:beforeAutospacing="1" w:after="100" w:afterAutospacing="1"/>
+    </w:pPr>
+    <w:rPr>
+      <w:rFonts w:ascii="Times New Roman" w:eastAsia="Times New Roman" w:hAnsi="Times New Roman" w:cs="Times New Roman"/>
+      <w:lang w:val="fr-FR" w:eastAsia="fr-FR"/>
     </w:rPr>
   </w:style>
 </w:styles>

</xml_diff>